<commit_message>
printing funktion für den shortestpath type
</commit_message>
<xml_diff>
--- a/doku/kpsp_fs-2013_team11_sb_v1.docx
+++ b/doku/kpsp_fs-2013_team11_sb_v1.docx
@@ -428,7 +428,6 @@
           <w:sz w:val="26"/>
           <w:szCs w:val="26"/>
         </w:rPr>
-        <w:lastRenderedPageBreak/>
         <w:t>Wichtige Begriffe</w:t>
       </w:r>
       <w:r>
@@ -2779,6 +2778,54 @@
           <w:rFonts w:ascii="Helvetica Neue" w:hAnsi="Helvetica Neue"/>
         </w:rPr>
       </w:pPr>
+    </w:p>
+    <w:p>
+      <w:pPr>
+        <w:pStyle w:val="normal"/>
+        <w:rPr>
+          <w:rFonts w:ascii="Helvetica Neue" w:hAnsi="Helvetica Neue"/>
+        </w:rPr>
+      </w:pPr>
+      <w:r>
+        <w:rPr>
+          <w:rFonts w:ascii="Helvetica Neue" w:hAnsi="Helvetica Neue"/>
+        </w:rPr>
+        <w:t xml:space="preserve">In </w:t>
+      </w:r>
+      <w:proofErr w:type="spellStart"/>
+      <w:r>
+        <w:rPr>
+          <w:rFonts w:ascii="Helvetica Neue" w:hAnsi="Helvetica Neue"/>
+        </w:rPr>
+        <w:t>Haskell</w:t>
+      </w:r>
+      <w:proofErr w:type="spellEnd"/>
+      <w:r>
+        <w:rPr>
+          <w:rFonts w:ascii="Helvetica Neue" w:hAnsi="Helvetica Neue"/>
+        </w:rPr>
+        <w:t xml:space="preserve"> wird diese Tabelle</w:t>
+      </w:r>
+      <w:r>
+        <w:rPr>
+          <w:rFonts w:ascii="Helvetica Neue" w:hAnsi="Helvetica Neue"/>
+        </w:rPr>
+        <w:t xml:space="preserve"> bzw. dieser Graph</w:t>
+      </w:r>
+      <w:r>
+        <w:rPr>
+          <w:rFonts w:ascii="Helvetica Neue" w:hAnsi="Helvetica Neue"/>
+        </w:rPr>
+        <w:t xml:space="preserve"> als Liste mit folgendem Typ definiert:</w:t>
+      </w:r>
+    </w:p>
+    <w:p>
+      <w:pPr>
+        <w:pStyle w:val="normal"/>
+        <w:rPr>
+          <w:rFonts w:ascii="Helvetica Neue" w:hAnsi="Helvetica Neue"/>
+        </w:rPr>
+      </w:pPr>
       <w:bookmarkStart w:id="3" w:name="_GoBack"/>
       <w:bookmarkEnd w:id="3"/>
     </w:p>
@@ -2786,105 +2833,65 @@
       <w:pPr>
         <w:pStyle w:val="normal"/>
         <w:rPr>
-          <w:rFonts w:ascii="Helvetica Neue" w:hAnsi="Helvetica Neue"/>
-        </w:rPr>
-      </w:pPr>
-      <w:r>
-        <w:rPr>
-          <w:rFonts w:ascii="Helvetica Neue" w:hAnsi="Helvetica Neue"/>
-        </w:rPr>
-        <w:t xml:space="preserve">In </w:t>
+          <w:rFonts w:ascii="Courier New" w:hAnsi="Courier New" w:cs="Courier New"/>
+        </w:rPr>
+      </w:pPr>
+      <w:r>
+        <w:rPr>
+          <w:rFonts w:ascii="Courier New" w:hAnsi="Courier New" w:cs="Courier New"/>
+        </w:rPr>
+        <w:t>type Graph = [(</w:t>
       </w:r>
       <w:proofErr w:type="spellStart"/>
       <w:r>
         <w:rPr>
-          <w:rFonts w:ascii="Helvetica Neue" w:hAnsi="Helvetica Neue"/>
-        </w:rPr>
-        <w:t>Haskell</w:t>
+          <w:rFonts w:ascii="Courier New" w:hAnsi="Courier New" w:cs="Courier New"/>
+        </w:rPr>
+        <w:t>RouterId</w:t>
       </w:r>
       <w:proofErr w:type="spellEnd"/>
       <w:r>
         <w:rPr>
-          <w:rFonts w:ascii="Helvetica Neue" w:hAnsi="Helvetica Neue"/>
-        </w:rPr>
-        <w:t xml:space="preserve"> wird diese Tabelle</w:t>
-      </w:r>
-      <w:r>
-        <w:rPr>
-          <w:rFonts w:ascii="Helvetica Neue" w:hAnsi="Helvetica Neue"/>
-        </w:rPr>
-        <w:t xml:space="preserve"> bzw. dieser Graph</w:t>
-      </w:r>
-      <w:r>
-        <w:rPr>
-          <w:rFonts w:ascii="Helvetica Neue" w:hAnsi="Helvetica Neue"/>
-        </w:rPr>
-        <w:t xml:space="preserve"> als Liste mit folgendem Typ definiert:</w:t>
-      </w:r>
-    </w:p>
-    <w:p>
-      <w:pPr>
-        <w:pStyle w:val="normal"/>
-        <w:rPr>
-          <w:rFonts w:ascii="Helvetica Neue" w:hAnsi="Helvetica Neue"/>
-        </w:rPr>
-      </w:pPr>
-    </w:p>
-    <w:p>
-      <w:pPr>
-        <w:pStyle w:val="normal"/>
-        <w:rPr>
           <w:rFonts w:ascii="Courier New" w:hAnsi="Courier New" w:cs="Courier New"/>
         </w:rPr>
-      </w:pPr>
+        <w:t>, [(</w:t>
+      </w:r>
+      <w:proofErr w:type="spellStart"/>
       <w:r>
         <w:rPr>
           <w:rFonts w:ascii="Courier New" w:hAnsi="Courier New" w:cs="Courier New"/>
         </w:rPr>
-        <w:t>[([</w:t>
+        <w:t>RouterId</w:t>
+      </w:r>
+      <w:proofErr w:type="spellEnd"/>
+      <w:r>
+        <w:rPr>
+          <w:rFonts w:ascii="Courier New" w:hAnsi="Courier New" w:cs="Courier New"/>
+        </w:rPr>
+        <w:t xml:space="preserve">, </w:t>
       </w:r>
       <w:proofErr w:type="spellStart"/>
       <w:r>
         <w:rPr>
           <w:rFonts w:ascii="Courier New" w:hAnsi="Courier New" w:cs="Courier New"/>
         </w:rPr>
-        <w:t>Char</w:t>
+        <w:t>Distance</w:t>
       </w:r>
       <w:proofErr w:type="spellEnd"/>
       <w:r>
         <w:rPr>
           <w:rFonts w:ascii="Courier New" w:hAnsi="Courier New" w:cs="Courier New"/>
         </w:rPr>
-        <w:t>], [([</w:t>
-      </w:r>
-      <w:proofErr w:type="spellStart"/>
-      <w:r>
+        <w:t>)])]</w:t>
+      </w:r>
+    </w:p>
+    <w:p>
+      <w:pPr>
+        <w:pStyle w:val="normal"/>
         <w:rPr>
           <w:rFonts w:ascii="Courier New" w:hAnsi="Courier New" w:cs="Courier New"/>
         </w:rPr>
-        <w:t>Char</w:t>
-      </w:r>
-      <w:proofErr w:type="spellEnd"/>
-      <w:r>
-        <w:rPr>
-          <w:rFonts w:ascii="Courier New" w:hAnsi="Courier New" w:cs="Courier New"/>
-        </w:rPr>
-        <w:t xml:space="preserve">], </w:t>
-      </w:r>
-      <w:proofErr w:type="spellStart"/>
-      <w:r>
-        <w:rPr>
-          <w:rFonts w:ascii="Courier New" w:hAnsi="Courier New" w:cs="Courier New"/>
-        </w:rPr>
-        <w:t>Int</w:t>
-      </w:r>
-      <w:proofErr w:type="spellEnd"/>
-      <w:r>
-        <w:rPr>
-          <w:rFonts w:ascii="Courier New" w:hAnsi="Courier New" w:cs="Courier New"/>
-        </w:rPr>
-        <w:t>)])]</w:t>
-      </w:r>
+      </w:pPr>
     </w:p>
     <w:p>
       <w:pPr>
@@ -3971,7 +3978,6 @@
         <w:rPr>
           <w:rFonts w:ascii="Helvetica Neue" w:eastAsia="Courier New" w:hAnsi="Helvetica Neue" w:cs="Courier New"/>
         </w:rPr>
-        <w:lastRenderedPageBreak/>
         <w:t xml:space="preserve">Gateway </w:t>
       </w:r>
       <w:proofErr w:type="spellStart"/>
@@ -4754,6 +4760,7 @@
         <w:rPr>
           <w:rFonts w:ascii="Courier New" w:eastAsia="Courier New" w:hAnsi="Courier New" w:cs="Courier New"/>
         </w:rPr>
+        <w:lastRenderedPageBreak/>
         <w:t>141.108.1.128/25</w:t>
       </w:r>
       <w:r>
@@ -5029,7 +5036,6 @@
         <w:rPr>
           <w:rFonts w:ascii="Helvetica Neue" w:hAnsi="Helvetica Neue"/>
         </w:rPr>
-        <w:lastRenderedPageBreak/>
         <w:t xml:space="preserve">Wir verzichten auf die Bestimmung eines </w:t>
       </w:r>
       <w:proofErr w:type="spellStart"/>
@@ -5632,7 +5638,7 @@
         <w:sz w:val="18"/>
         <w:szCs w:val="18"/>
       </w:rPr>
-      <w:t>1</w:t>
+      <w:t>4</w:t>
     </w:r>
     <w:r>
       <w:rPr>
@@ -6337,6 +6343,7 @@
   <w:style w:type="character" w:default="1" w:styleId="Absatzstandardschriftart">
     <w:name w:val="Default Paragraph Font"/>
     <w:uiPriority w:val="1"/>
+    <w:semiHidden/>
     <w:unhideWhenUsed/>
   </w:style>
   <w:style w:type="table" w:default="1" w:styleId="NormaleTabelle">
@@ -7209,6 +7216,7 @@
   <w:style w:type="character" w:default="1" w:styleId="Absatzstandardschriftart">
     <w:name w:val="Default Paragraph Font"/>
     <w:uiPriority w:val="1"/>
+    <w:semiHidden/>
     <w:unhideWhenUsed/>
   </w:style>
   <w:style w:type="table" w:default="1" w:styleId="NormaleTabelle">

</xml_diff>

<commit_message>
Impl Einlesen Link State Updates
ausserdem: Code aufräumen, auskommentierten Code entfernen, Funktionen
dokumentieren
</commit_message>
<xml_diff>
--- a/doku/kpsp_fs-2013_team11_sb_v1.docx
+++ b/doku/kpsp_fs-2013_team11_sb_v1.docx
@@ -64,25 +64,7 @@
           <w:sz w:val="54"/>
           <w:szCs w:val="54"/>
         </w:rPr>
-        <w:t xml:space="preserve">OSPF Simulation in </w:t>
-      </w:r>
-      <w:proofErr w:type="spellStart"/>
-      <w:r>
-        <w:rPr>
-          <w:rFonts w:ascii="Helvetica Neue Light" w:hAnsi="Helvetica Neue Light"/>
-          <w:sz w:val="54"/>
-          <w:szCs w:val="54"/>
-        </w:rPr>
-        <w:t>Haskell</w:t>
-      </w:r>
-      <w:proofErr w:type="spellEnd"/>
-      <w:r>
-        <w:rPr>
-          <w:rFonts w:ascii="Helvetica Neue Light" w:hAnsi="Helvetica Neue Light"/>
-          <w:sz w:val="54"/>
-          <w:szCs w:val="54"/>
-        </w:rPr>
-        <w:t xml:space="preserve"> </w:t>
+        <w:t xml:space="preserve">OSPF Simulation in Haskell </w:t>
       </w:r>
     </w:p>
     <w:p>
@@ -224,113 +206,43 @@
         <w:rPr>
           <w:rFonts w:ascii="Helvetica Neue" w:hAnsi="Helvetica Neue"/>
         </w:rPr>
-        <w:t xml:space="preserve">Von diesen Nachbarn werden dann Link-State-Updates empfangen. Da unser Programm lediglich einen Router darstellt, werden dies Updates Files auf dem Dateisystem sein. Diese Files müssen ausgewertet werden um </w:t>
-      </w:r>
-      <w:proofErr w:type="spellStart"/>
-      <w:r>
-        <w:rPr>
-          <w:rFonts w:ascii="Helvetica Neue" w:hAnsi="Helvetica Neue"/>
-        </w:rPr>
-        <w:t>anschliessend</w:t>
-      </w:r>
-      <w:proofErr w:type="spellEnd"/>
-      <w:r>
-        <w:rPr>
-          <w:rFonts w:ascii="Helvetica Neue" w:hAnsi="Helvetica Neue"/>
-        </w:rPr>
-        <w:t xml:space="preserve"> eine Topologie Tabelle erstellen zu können. Danach wird anhand dieser Topologie Tabelle mit Hilfe des Dijkstra Algorithmus der </w:t>
-      </w:r>
-      <w:proofErr w:type="spellStart"/>
-      <w:r>
-        <w:rPr>
-          <w:rFonts w:ascii="Helvetica Neue" w:hAnsi="Helvetica Neue"/>
-        </w:rPr>
-        <w:t>Shortest</w:t>
-      </w:r>
-      <w:proofErr w:type="spellEnd"/>
-      <w:r>
-        <w:rPr>
-          <w:rFonts w:ascii="Helvetica Neue" w:hAnsi="Helvetica Neue"/>
-        </w:rPr>
-        <w:t xml:space="preserve"> Path </w:t>
-      </w:r>
-      <w:proofErr w:type="spellStart"/>
-      <w:r>
-        <w:rPr>
-          <w:rFonts w:ascii="Helvetica Neue" w:hAnsi="Helvetica Neue"/>
-        </w:rPr>
-        <w:t>Tree</w:t>
-      </w:r>
-      <w:proofErr w:type="spellEnd"/>
-      <w:r>
-        <w:rPr>
-          <w:rFonts w:ascii="Helvetica Neue" w:hAnsi="Helvetica Neue"/>
-        </w:rPr>
-        <w:t xml:space="preserve"> und damit schlussendlich die Routing-Tabelle erstellt.</w:t>
-      </w:r>
-    </w:p>
-    <w:p>
-      <w:pPr>
-        <w:pStyle w:val="normal"/>
-        <w:rPr>
-          <w:rFonts w:ascii="Helvetica Neue" w:hAnsi="Helvetica Neue"/>
-        </w:rPr>
-      </w:pPr>
-    </w:p>
-    <w:p>
-      <w:pPr>
-        <w:pStyle w:val="normal"/>
-        <w:rPr>
-          <w:rFonts w:ascii="Helvetica Neue" w:hAnsi="Helvetica Neue"/>
-        </w:rPr>
-      </w:pPr>
-      <w:r>
-        <w:rPr>
-          <w:rFonts w:ascii="Helvetica Neue" w:hAnsi="Helvetica Neue"/>
-        </w:rPr>
-        <w:t>Als Input haben wir ein Text-File mit einer Nachbarschaftstabelle, wie sie der Router nach Erhalt der OSPF-</w:t>
-      </w:r>
-      <w:proofErr w:type="spellStart"/>
-      <w:r>
-        <w:rPr>
-          <w:rFonts w:ascii="Helvetica Neue" w:hAnsi="Helvetica Neue"/>
-        </w:rPr>
-        <w:t>Hello</w:t>
-      </w:r>
-      <w:proofErr w:type="spellEnd"/>
-      <w:r>
-        <w:rPr>
-          <w:rFonts w:ascii="Helvetica Neue" w:hAnsi="Helvetica Neue"/>
-        </w:rPr>
-        <w:t xml:space="preserve"> Pakete erstellt hat. Als weiterer Input dient ein weiteres Text-File, welches Link State Updates aufführt, welche von jedem Router aus der Nachbarschaft geschickt werden. Mit diesen Informationen wird die Routing Tabelle berechnet, welche in ein File geschrieben wird.</w:t>
-      </w:r>
-    </w:p>
-    <w:p>
-      <w:pPr>
-        <w:pStyle w:val="normal"/>
-        <w:rPr>
-          <w:rFonts w:ascii="Helvetica Neue" w:hAnsi="Helvetica Neue"/>
-        </w:rPr>
-      </w:pPr>
-      <w:r>
-        <w:rPr>
-          <w:rFonts w:ascii="Helvetica Neue" w:hAnsi="Helvetica Neue"/>
-        </w:rPr>
-        <w:t>Der Schwerpunkt liegt beim Parsen der Files</w:t>
-      </w:r>
-      <w:proofErr w:type="gramStart"/>
-      <w:r>
-        <w:rPr>
-          <w:rFonts w:ascii="Helvetica Neue" w:hAnsi="Helvetica Neue"/>
-        </w:rPr>
-        <w:t>, dem</w:t>
-      </w:r>
-      <w:proofErr w:type="gramEnd"/>
-      <w:r>
-        <w:rPr>
-          <w:rFonts w:ascii="Helvetica Neue" w:hAnsi="Helvetica Neue"/>
-        </w:rPr>
-        <w:t xml:space="preserve"> Auswerten der Link State Updates und der Implementierung des Dijkstra-Algorithmus.</w:t>
+        <w:t>Von diesen Nachbarn werden dann Link-State-Updates empfangen. Da unser Programm lediglich einen Router darstellt, werden dies Updates Files auf dem Dateisystem sein. Diese Files müssen ausgewertet werden um anschliessend eine Topologie Tabelle erstellen zu können. Danach wird anhand dieser Topologie Tabelle mit Hilfe des Dijkstra Algorithmus der Shortest Path Tree und damit schlussendlich die Routing-Tabelle erstellt.</w:t>
+      </w:r>
+    </w:p>
+    <w:p>
+      <w:pPr>
+        <w:pStyle w:val="normal"/>
+        <w:rPr>
+          <w:rFonts w:ascii="Helvetica Neue" w:hAnsi="Helvetica Neue"/>
+        </w:rPr>
+      </w:pPr>
+    </w:p>
+    <w:p>
+      <w:pPr>
+        <w:pStyle w:val="normal"/>
+        <w:rPr>
+          <w:rFonts w:ascii="Helvetica Neue" w:hAnsi="Helvetica Neue"/>
+        </w:rPr>
+      </w:pPr>
+      <w:r>
+        <w:rPr>
+          <w:rFonts w:ascii="Helvetica Neue" w:hAnsi="Helvetica Neue"/>
+        </w:rPr>
+        <w:t>Als Input haben wir ein Text-File mit einer Nachbarschaftstabelle, wie sie der Router nach Erhalt der OSPF-Hello Pakete erstellt hat. Als weiterer Input dient ein weiteres Text-File, welches Link State Updates aufführt, welche von jedem Router aus der Nachbarschaft geschickt werden. Mit diesen Informationen wird die Routing Tabelle berechnet, welche in ein File geschrieben wird.</w:t>
+      </w:r>
+    </w:p>
+    <w:p>
+      <w:pPr>
+        <w:pStyle w:val="normal"/>
+        <w:rPr>
+          <w:rFonts w:ascii="Helvetica Neue" w:hAnsi="Helvetica Neue"/>
+        </w:rPr>
+      </w:pPr>
+      <w:r>
+        <w:rPr>
+          <w:rFonts w:ascii="Helvetica Neue" w:hAnsi="Helvetica Neue"/>
+        </w:rPr>
+        <w:t>Der Schwerpunkt liegt beim Parsen der Files, dem Auswerten der Link State Updates und der Implementierung des Dijkstra-Algorithmus.</w:t>
       </w:r>
     </w:p>
     <w:p>
@@ -379,21 +291,7 @@
         <w:rPr>
           <w:rFonts w:ascii="Helvetica Neue" w:hAnsi="Helvetica Neue"/>
         </w:rPr>
-        <w:t xml:space="preserve">Das Open </w:t>
-      </w:r>
-      <w:proofErr w:type="spellStart"/>
-      <w:r>
-        <w:rPr>
-          <w:rFonts w:ascii="Helvetica Neue" w:hAnsi="Helvetica Neue"/>
-        </w:rPr>
-        <w:t>Shortest</w:t>
-      </w:r>
-      <w:proofErr w:type="spellEnd"/>
-      <w:r>
-        <w:rPr>
-          <w:rFonts w:ascii="Helvetica Neue" w:hAnsi="Helvetica Neue"/>
-        </w:rPr>
-        <w:t xml:space="preserve"> Path First (OSPF) Protokoll ist ein Link-State-Routing-Protokoll für IP-Netzwerke und basiert auf den Dijkstra-Algorithmus. Das OSPF Protokoll sammelt Link-State Informationen von den verfügbareren Routern und erstellt so eine Topologie des Netzwerks. Das Routing Protokoll berechnet den kürzesten Pfad anhand der «Link-Kosten» welche zu jedem Knoten im Netzwerk gespeichert wurden.</w:t>
+        <w:t>Das Open Shortest Path First (OSPF) Protokoll ist ein Link-State-Routing-Protokoll für IP-Netzwerke und basiert auf den Dijkstra-Algorithmus. Das OSPF Protokoll sammelt Link-State Informationen von den verfügbareren Routern und erstellt so eine Topologie des Netzwerks. Das Routing Protokoll berechnet den kürzesten Pfad anhand der «Link-Kosten» welche zu jedem Knoten im Netzwerk gespeichert wurden.</w:t>
       </w:r>
     </w:p>
     <w:p>
@@ -433,70 +331,237 @@
       <w:r>
         <w:rPr>
           <w:rFonts w:ascii="Helvetica Neue" w:hAnsi="Helvetica Neue"/>
-          <w:sz w:val="26"/>
-          <w:szCs w:val="26"/>
-        </w:rPr>
-        <w:t xml:space="preserve"> </w:t>
-      </w:r>
-      <w:r>
-        <w:rPr>
-          <w:rFonts w:ascii="Helvetica Neue" w:hAnsi="Helvetica Neue"/>
           <w:b/>
           <w:sz w:val="26"/>
           <w:szCs w:val="26"/>
         </w:rPr>
-        <w:t>(TODO)</w:t>
-      </w:r>
-    </w:p>
-    <w:p>
-      <w:pPr>
-        <w:pStyle w:val="normal"/>
-        <w:rPr>
-          <w:rFonts w:ascii="Helvetica Neue" w:hAnsi="Helvetica Neue"/>
-        </w:rPr>
-      </w:pPr>
-      <w:proofErr w:type="spellStart"/>
-      <w:r>
-        <w:rPr>
-          <w:rFonts w:ascii="Helvetica Neue" w:hAnsi="Helvetica Neue"/>
-        </w:rPr>
-        <w:t>Hello</w:t>
-      </w:r>
-      <w:proofErr w:type="spellEnd"/>
-      <w:r>
-        <w:rPr>
-          <w:rFonts w:ascii="Helvetica Neue" w:hAnsi="Helvetica Neue"/>
-        </w:rPr>
-        <w:t xml:space="preserve"> Paket</w:t>
-      </w:r>
-    </w:p>
-    <w:p>
-      <w:pPr>
-        <w:pStyle w:val="normal"/>
-        <w:rPr>
-          <w:rFonts w:ascii="Helvetica Neue" w:hAnsi="Helvetica Neue"/>
-        </w:rPr>
-      </w:pPr>
-      <w:r>
-        <w:rPr>
-          <w:rFonts w:ascii="Helvetica Neue" w:hAnsi="Helvetica Neue"/>
-        </w:rPr>
-        <w:t xml:space="preserve">Link State Updates </w:t>
-      </w:r>
-    </w:p>
-    <w:p>
-      <w:pPr>
-        <w:pStyle w:val="normal"/>
-        <w:rPr>
-          <w:rFonts w:ascii="Helvetica Neue" w:hAnsi="Helvetica Neue"/>
-        </w:rPr>
-      </w:pPr>
-      <w:r>
-        <w:rPr>
-          <w:rFonts w:ascii="Helvetica Neue" w:hAnsi="Helvetica Neue"/>
-        </w:rPr>
-        <w:t>Routing Tabelle</w:t>
-      </w:r>
+        <w:t xml:space="preserve"> (aus Wikipedia)</w:t>
+      </w:r>
+    </w:p>
+    <w:p>
+      <w:pPr>
+        <w:pStyle w:val="normal"/>
+        <w:rPr>
+          <w:rFonts w:ascii="Helvetica Neue" w:hAnsi="Helvetica Neue"/>
+          <w:b/>
+        </w:rPr>
+      </w:pPr>
+      <w:r>
+        <w:rPr>
+          <w:rFonts w:ascii="Helvetica Neue" w:hAnsi="Helvetica Neue"/>
+          <w:b/>
+        </w:rPr>
+        <w:t>Hello Paket</w:t>
+      </w:r>
+      <w:r>
+        <w:rPr>
+          <w:rFonts w:ascii="Helvetica Neue" w:hAnsi="Helvetica Neue"/>
+          <w:b/>
+        </w:rPr>
+        <w:t xml:space="preserve"> / Hello Protokoll</w:t>
+      </w:r>
+      <w:r>
+        <w:rPr>
+          <w:rFonts w:ascii="Helvetica Neue" w:hAnsi="Helvetica Neue"/>
+          <w:b/>
+        </w:rPr>
+        <w:t>:</w:t>
+      </w:r>
+    </w:p>
+    <w:p>
+      <w:pPr>
+        <w:pStyle w:val="normal"/>
+        <w:rPr>
+          <w:rFonts w:ascii="Helvetica Neue" w:hAnsi="Helvetica Neue"/>
+        </w:rPr>
+      </w:pPr>
+      <w:r>
+        <w:rPr>
+          <w:rFonts w:ascii="Helvetica Neue" w:hAnsi="Helvetica Neue"/>
+        </w:rPr>
+        <w:t xml:space="preserve">Das Hello-Protokoll ist in </w:t>
+      </w:r>
+      <w:r>
+        <w:rPr>
+          <w:rFonts w:ascii="Helvetica Neue" w:hAnsi="Helvetica Neue"/>
+        </w:rPr>
+        <w:t>OSPF</w:t>
+      </w:r>
+      <w:r>
+        <w:rPr>
+          <w:rFonts w:ascii="Helvetica Neue" w:hAnsi="Helvetica Neue"/>
+        </w:rPr>
+        <w:t xml:space="preserve"> First für den Netzwerkbetrieb ein integraler Bestandteil des gesamten Routingprozesses. Es ist verantwortlich für:</w:t>
+      </w:r>
+    </w:p>
+    <w:p>
+      <w:pPr>
+        <w:pStyle w:val="normal"/>
+        <w:numPr>
+          <w:ilvl w:val="0"/>
+          <w:numId w:val="3"/>
+        </w:numPr>
+        <w:rPr>
+          <w:rFonts w:ascii="Helvetica Neue" w:hAnsi="Helvetica Neue"/>
+        </w:rPr>
+      </w:pPr>
+      <w:r>
+        <w:rPr>
+          <w:rFonts w:ascii="Helvetica Neue" w:hAnsi="Helvetica Neue"/>
+        </w:rPr>
+        <w:t>Senden von Keepalives in bestimmten Intervallen (damit wird bestätigt, ob die Route noch besteht)</w:t>
+      </w:r>
+    </w:p>
+    <w:p>
+      <w:pPr>
+        <w:pStyle w:val="normal"/>
+        <w:numPr>
+          <w:ilvl w:val="0"/>
+          <w:numId w:val="3"/>
+        </w:numPr>
+        <w:rPr>
+          <w:rFonts w:ascii="Helvetica Neue" w:hAnsi="Helvetica Neue"/>
+        </w:rPr>
+      </w:pPr>
+      <w:r>
+        <w:rPr>
+          <w:rFonts w:ascii="Helvetica Neue" w:hAnsi="Helvetica Neue"/>
+        </w:rPr>
+        <w:t>Zur Entdeckung eines Nachbarn</w:t>
+      </w:r>
+    </w:p>
+    <w:p>
+      <w:pPr>
+        <w:pStyle w:val="normal"/>
+        <w:numPr>
+          <w:ilvl w:val="0"/>
+          <w:numId w:val="3"/>
+        </w:numPr>
+        <w:rPr>
+          <w:rFonts w:ascii="Helvetica Neue" w:hAnsi="Helvetica Neue"/>
+        </w:rPr>
+      </w:pPr>
+      <w:r>
+        <w:rPr>
+          <w:rFonts w:ascii="Helvetica Neue" w:hAnsi="Helvetica Neue"/>
+        </w:rPr>
+        <w:t>Aushandlung der Parameter</w:t>
+      </w:r>
+    </w:p>
+    <w:p>
+      <w:pPr>
+        <w:pStyle w:val="normal"/>
+        <w:numPr>
+          <w:ilvl w:val="0"/>
+          <w:numId w:val="3"/>
+        </w:numPr>
+        <w:rPr>
+          <w:rFonts w:ascii="Helvetica Neue" w:hAnsi="Helvetica Neue"/>
+        </w:rPr>
+      </w:pPr>
+      <w:r>
+        <w:rPr>
+          <w:rFonts w:ascii="Helvetica Neue" w:hAnsi="Helvetica Neue"/>
+        </w:rPr>
+        <w:t>Wahl eines Designated Routers (DR) und des Backup-DRs</w:t>
+      </w:r>
+    </w:p>
+    <w:p>
+      <w:pPr>
+        <w:pStyle w:val="normal"/>
+        <w:rPr>
+          <w:rFonts w:ascii="Helvetica Neue" w:hAnsi="Helvetica Neue"/>
+        </w:rPr>
+      </w:pPr>
+    </w:p>
+    <w:p>
+      <w:pPr>
+        <w:pStyle w:val="normal"/>
+        <w:rPr>
+          <w:rFonts w:ascii="Helvetica Neue" w:hAnsi="Helvetica Neue"/>
+          <w:b/>
+        </w:rPr>
+      </w:pPr>
+      <w:r>
+        <w:rPr>
+          <w:rFonts w:ascii="Helvetica Neue" w:hAnsi="Helvetica Neue"/>
+          <w:b/>
+        </w:rPr>
+        <w:t>Link State Updates / Link State Advertisements</w:t>
+      </w:r>
+      <w:r>
+        <w:rPr>
+          <w:rFonts w:ascii="Helvetica Neue" w:hAnsi="Helvetica Neue"/>
+          <w:b/>
+        </w:rPr>
+        <w:t>:</w:t>
+      </w:r>
+    </w:p>
+    <w:p>
+      <w:pPr>
+        <w:pStyle w:val="normal"/>
+        <w:rPr>
+          <w:rFonts w:ascii="Helvetica Neue" w:hAnsi="Helvetica Neue"/>
+        </w:rPr>
+      </w:pPr>
+      <w:r>
+        <w:rPr>
+          <w:rFonts w:ascii="Helvetica Neue" w:hAnsi="Helvetica Neue"/>
+        </w:rPr>
+        <w:t xml:space="preserve">OSPF-Router tauschen Informationen über die erreichbaren Netze mit sogenannten LSA-Nachrichten (Link State Advertisements) aus. </w:t>
+      </w:r>
+      <w:r>
+        <w:rPr>
+          <w:rFonts w:ascii="Helvetica Neue" w:hAnsi="Helvetica Neue"/>
+        </w:rPr>
+        <w:t>Es gibt insgesamt über 10 verschiedene LSA Typen. In diesem Projekt konzentrieren wir uns aber nur auf den folgenden:</w:t>
+      </w:r>
+    </w:p>
+    <w:p>
+      <w:pPr>
+        <w:pStyle w:val="normal"/>
+        <w:numPr>
+          <w:ilvl w:val="0"/>
+          <w:numId w:val="4"/>
+        </w:numPr>
+        <w:rPr>
+          <w:rFonts w:ascii="Helvetica Neue" w:hAnsi="Helvetica Neue"/>
+        </w:rPr>
+      </w:pPr>
+      <w:r>
+        <w:rPr>
+          <w:rFonts w:ascii="Helvetica Neue" w:hAnsi="Helvetica Neue"/>
+        </w:rPr>
+        <w:t>Router-LSA (Typ 1): Für jede</w:t>
+      </w:r>
+      <w:r>
+        <w:rPr>
+          <w:rFonts w:ascii="Helvetica Neue" w:hAnsi="Helvetica Neue"/>
+        </w:rPr>
+        <w:t xml:space="preserve">n aktiven Link des Routers, </w:t>
+      </w:r>
+      <w:r>
+        <w:rPr>
+          <w:rFonts w:ascii="Helvetica Neue" w:hAnsi="Helvetica Neue"/>
+        </w:rPr>
+        <w:t>wird ein Eintrag im Router-LSA erzeugt. In ihm wird neben der IP-Adresse des Links auch die Netzmaske des Links und der Netzwerktyp (Loopback, Point-to-Point, normales Netz) eingetragen.</w:t>
+      </w:r>
+    </w:p>
+    <w:p>
+      <w:pPr>
+        <w:pStyle w:val="normal"/>
+        <w:rPr>
+          <w:rFonts w:ascii="Helvetica Neue" w:hAnsi="Helvetica Neue"/>
+        </w:rPr>
+      </w:pPr>
+      <w:r>
+        <w:rPr>
+          <w:rFonts w:ascii="Helvetica Neue" w:hAnsi="Helvetica Neue"/>
+        </w:rPr>
+        <w:t>Ein Link State Update kann mehrere solche Link State Advertisements beinhalten</w:t>
+      </w:r>
+      <w:bookmarkStart w:id="3" w:name="_GoBack"/>
+      <w:bookmarkEnd w:id="3"/>
     </w:p>
     <w:p>
       <w:pPr>
@@ -544,49 +609,7 @@
         <w:rPr>
           <w:rFonts w:ascii="Helvetica Neue" w:hAnsi="Helvetica Neue"/>
         </w:rPr>
-        <w:t xml:space="preserve">Ein Router der OSPF ausführt erstellt mit Hilfe des </w:t>
-      </w:r>
-      <w:proofErr w:type="spellStart"/>
-      <w:r>
-        <w:rPr>
-          <w:rFonts w:ascii="Helvetica Neue" w:hAnsi="Helvetica Neue"/>
-        </w:rPr>
-        <w:t>Hello</w:t>
-      </w:r>
-      <w:proofErr w:type="spellEnd"/>
-      <w:r>
-        <w:rPr>
-          <w:rFonts w:ascii="Helvetica Neue" w:hAnsi="Helvetica Neue"/>
-        </w:rPr>
-        <w:t xml:space="preserve"> </w:t>
-      </w:r>
-      <w:proofErr w:type="spellStart"/>
-      <w:r>
-        <w:rPr>
-          <w:rFonts w:ascii="Helvetica Neue" w:hAnsi="Helvetica Neue"/>
-        </w:rPr>
-        <w:t>Protokolles</w:t>
-      </w:r>
-      <w:proofErr w:type="spellEnd"/>
-      <w:r>
-        <w:rPr>
-          <w:rFonts w:ascii="Helvetica Neue" w:hAnsi="Helvetica Neue"/>
-        </w:rPr>
-        <w:t xml:space="preserve"> eine Nachbarschaftstabelle. Diese könnte </w:t>
-      </w:r>
-      <w:proofErr w:type="spellStart"/>
-      <w:r>
-        <w:rPr>
-          <w:rFonts w:ascii="Helvetica Neue" w:hAnsi="Helvetica Neue"/>
-        </w:rPr>
-        <w:t>folgendermassen</w:t>
-      </w:r>
-      <w:proofErr w:type="spellEnd"/>
-      <w:r>
-        <w:rPr>
-          <w:rFonts w:ascii="Helvetica Neue" w:hAnsi="Helvetica Neue"/>
-        </w:rPr>
-        <w:t xml:space="preserve"> aussehen:</w:t>
+        <w:t>Ein Router der OSPF ausführt erstellt mit Hilfe des Hello Protokolles eine Nachbarschaftstabelle. Diese könnte folgendermassen aussehen:</w:t>
       </w:r>
     </w:p>
     <w:p>
@@ -628,14 +651,12 @@
                 <w:rFonts w:ascii="Helvetica Neue" w:hAnsi="Helvetica Neue"/>
               </w:rPr>
             </w:pPr>
-            <w:proofErr w:type="spellStart"/>
             <w:r>
               <w:rPr>
                 <w:rFonts w:ascii="Helvetica Neue" w:hAnsi="Helvetica Neue"/>
               </w:rPr>
               <w:t>Address</w:t>
             </w:r>
-            <w:proofErr w:type="spellEnd"/>
           </w:p>
         </w:tc>
         <w:tc>
@@ -710,14 +731,12 @@
                 <w:rFonts w:ascii="Helvetica Neue" w:hAnsi="Helvetica Neue"/>
               </w:rPr>
             </w:pPr>
-            <w:proofErr w:type="spellStart"/>
             <w:r>
               <w:rPr>
                 <w:rFonts w:ascii="Helvetica Neue" w:hAnsi="Helvetica Neue"/>
               </w:rPr>
               <w:t>Priority</w:t>
             </w:r>
-            <w:proofErr w:type="spellEnd"/>
           </w:p>
         </w:tc>
         <w:tc>
@@ -807,14 +826,12 @@
                 <w:rFonts w:ascii="Courier New" w:hAnsi="Courier New" w:cs="Courier New"/>
               </w:rPr>
             </w:pPr>
-            <w:proofErr w:type="spellStart"/>
             <w:r>
               <w:rPr>
                 <w:rFonts w:ascii="Courier New" w:hAnsi="Courier New" w:cs="Courier New"/>
               </w:rPr>
               <w:t>Full</w:t>
             </w:r>
-            <w:proofErr w:type="spellEnd"/>
           </w:p>
         </w:tc>
         <w:tc>
@@ -935,14 +952,12 @@
                 <w:rFonts w:ascii="Courier New" w:hAnsi="Courier New" w:cs="Courier New"/>
               </w:rPr>
             </w:pPr>
-            <w:proofErr w:type="spellStart"/>
             <w:r>
               <w:rPr>
                 <w:rFonts w:ascii="Courier New" w:hAnsi="Courier New" w:cs="Courier New"/>
               </w:rPr>
               <w:t>Full</w:t>
             </w:r>
-            <w:proofErr w:type="spellEnd"/>
           </w:p>
         </w:tc>
         <w:tc>
@@ -1078,14 +1093,12 @@
                 <w:rFonts w:ascii="Courier New" w:hAnsi="Courier New" w:cs="Courier New"/>
               </w:rPr>
             </w:pPr>
-            <w:proofErr w:type="spellStart"/>
             <w:r>
               <w:rPr>
                 <w:rFonts w:ascii="Courier New" w:hAnsi="Courier New" w:cs="Courier New"/>
               </w:rPr>
               <w:t>Full</w:t>
             </w:r>
-            <w:proofErr w:type="spellEnd"/>
           </w:p>
         </w:tc>
         <w:tc>
@@ -1169,7 +1182,55 @@
         <w:rPr>
           <w:rFonts w:ascii="Helvetica Neue" w:hAnsi="Helvetica Neue"/>
         </w:rPr>
-        <w:t>Um das ganze in wenig zu vereinfachen, werden wir diesen Schritt weg lassen und gehen davon aus, dass die Nachbarschaften bereits aufgebaut wurden. Unser Programm hat (ein Router) liest eine solche Nachbarschaftstabelle aus einer Textdatei ein.</w:t>
+        <w:t xml:space="preserve">Um das ganze </w:t>
+      </w:r>
+      <w:r>
+        <w:rPr>
+          <w:rFonts w:ascii="Helvetica Neue" w:hAnsi="Helvetica Neue"/>
+        </w:rPr>
+        <w:t>e</w:t>
+      </w:r>
+      <w:r>
+        <w:rPr>
+          <w:rFonts w:ascii="Helvetica Neue" w:hAnsi="Helvetica Neue"/>
+        </w:rPr>
+        <w:t>in wenig zu vereinfachen, werden wir diesen Schritt weg lassen und gehen davon aus, dass die Nachbarschaften bereits aufge</w:t>
+      </w:r>
+      <w:r>
+        <w:rPr>
+          <w:rFonts w:ascii="Helvetica Neue" w:hAnsi="Helvetica Neue"/>
+        </w:rPr>
+        <w:t xml:space="preserve">baut wurden. Unser Programm </w:t>
+      </w:r>
+      <w:r>
+        <w:rPr>
+          <w:rFonts w:ascii="Helvetica Neue" w:hAnsi="Helvetica Neue"/>
+        </w:rPr>
+        <w:t>(</w:t>
+      </w:r>
+      <w:r>
+        <w:rPr>
+          <w:rFonts w:ascii="Helvetica Neue" w:hAnsi="Helvetica Neue"/>
+        </w:rPr>
+        <w:t>welches einen Router repräsentiert</w:t>
+      </w:r>
+      <w:r>
+        <w:rPr>
+          <w:rFonts w:ascii="Helvetica Neue" w:hAnsi="Helvetica Neue"/>
+        </w:rPr>
+        <w:t>)</w:t>
+      </w:r>
+      <w:r>
+        <w:rPr>
+          <w:rFonts w:ascii="Helvetica Neue" w:hAnsi="Helvetica Neue"/>
+        </w:rPr>
+        <w:t xml:space="preserve"> </w:t>
+      </w:r>
+      <w:r>
+        <w:rPr>
+          <w:rFonts w:ascii="Helvetica Neue" w:hAnsi="Helvetica Neue"/>
+        </w:rPr>
+        <w:t>liest eine solche Nachbarschaftstabelle aus einer Textdatei ein.</w:t>
       </w:r>
     </w:p>
     <w:p>
@@ -1204,68 +1265,47 @@
           <w:sz w:val="26"/>
           <w:szCs w:val="26"/>
         </w:rPr>
-        <w:t xml:space="preserve">Erstellung </w:t>
-      </w:r>
-      <w:proofErr w:type="spellStart"/>
-      <w:r>
-        <w:rPr>
-          <w:rFonts w:ascii="Helvetica Neue" w:hAnsi="Helvetica Neue"/>
-          <w:b/>
-          <w:sz w:val="26"/>
-          <w:szCs w:val="26"/>
-        </w:rPr>
-        <w:t>Topology</w:t>
-      </w:r>
-      <w:proofErr w:type="spellEnd"/>
-      <w:r>
-        <w:rPr>
-          <w:rFonts w:ascii="Helvetica Neue" w:hAnsi="Helvetica Neue"/>
-          <w:b/>
-          <w:sz w:val="26"/>
-          <w:szCs w:val="26"/>
-        </w:rPr>
-        <w:t xml:space="preserve"> Table</w:t>
-      </w:r>
-    </w:p>
-    <w:p>
-      <w:pPr>
-        <w:pStyle w:val="normal"/>
-        <w:rPr>
-          <w:rFonts w:ascii="Helvetica Neue" w:hAnsi="Helvetica Neue"/>
-        </w:rPr>
-      </w:pPr>
-      <w:r>
-        <w:rPr>
-          <w:rFonts w:ascii="Helvetica Neue" w:hAnsi="Helvetica Neue"/>
-        </w:rPr>
-        <w:t xml:space="preserve">Nachdem die Nachbarschaften ermittelt wurden erstellt der Router anhand von Link State Updates eine </w:t>
-      </w:r>
-      <w:proofErr w:type="spellStart"/>
-      <w:r>
-        <w:rPr>
-          <w:rFonts w:ascii="Helvetica Neue" w:hAnsi="Helvetica Neue"/>
-        </w:rPr>
-        <w:t>Topology</w:t>
-      </w:r>
-      <w:proofErr w:type="spellEnd"/>
-      <w:r>
-        <w:rPr>
-          <w:rFonts w:ascii="Helvetica Neue" w:hAnsi="Helvetica Neue"/>
-        </w:rPr>
-        <w:t xml:space="preserve"> Table (oder auch Link State Database). Dazu müssen erst mal die Link State Updates ausgewertet werden. In unserem Projekt wird ein solches Update als Datei im Filesystem repräsentiert. Jede solche Datei repräsentiert wiederum ein Link State Update eines benachbarten Routers. </w:t>
-      </w:r>
-    </w:p>
-    <w:p>
-      <w:pPr>
-        <w:pStyle w:val="normal"/>
-        <w:rPr>
-          <w:rFonts w:ascii="Helvetica Neue" w:hAnsi="Helvetica Neue"/>
-        </w:rPr>
-      </w:pPr>
-      <w:r>
-        <w:rPr>
-          <w:rFonts w:ascii="Helvetica Neue" w:hAnsi="Helvetica Neue"/>
-        </w:rPr>
+        <w:t>Erstellung Topology Table</w:t>
+      </w:r>
+    </w:p>
+    <w:p>
+      <w:pPr>
+        <w:pStyle w:val="normal"/>
+        <w:rPr>
+          <w:rFonts w:ascii="Helvetica Neue" w:hAnsi="Helvetica Neue"/>
+        </w:rPr>
+      </w:pPr>
+      <w:r>
+        <w:rPr>
+          <w:rFonts w:ascii="Helvetica Neue" w:hAnsi="Helvetica Neue"/>
+        </w:rPr>
+        <w:t xml:space="preserve">Nachdem die Nachbarschaften ermittelt wurden erstellt der Router anhand von Link State Updates eine Topology Table (oder auch </w:t>
+      </w:r>
+      <w:r>
+        <w:rPr>
+          <w:rFonts w:ascii="Helvetica Neue" w:hAnsi="Helvetica Neue"/>
+        </w:rPr>
+        <w:t xml:space="preserve">Topology Graph / </w:t>
+      </w:r>
+      <w:r>
+        <w:rPr>
+          <w:rFonts w:ascii="Helvetica Neue" w:hAnsi="Helvetica Neue"/>
+        </w:rPr>
+        <w:t xml:space="preserve">Link State Database). Dazu müssen erst mal die Link State Updates ausgewertet werden. In unserem Projekt wird ein solches Update als Datei im Filesystem repräsentiert. Jede solche Datei repräsentiert wiederum ein Link State Update eines benachbarten Routers. </w:t>
+      </w:r>
+    </w:p>
+    <w:p>
+      <w:pPr>
+        <w:pStyle w:val="normal"/>
+        <w:rPr>
+          <w:rFonts w:ascii="Helvetica Neue" w:hAnsi="Helvetica Neue"/>
+        </w:rPr>
+      </w:pPr>
+      <w:r>
+        <w:rPr>
+          <w:rFonts w:ascii="Helvetica Neue" w:hAnsi="Helvetica Neue"/>
+        </w:rPr>
+        <w:lastRenderedPageBreak/>
         <w:t>Eine solche Datei beinhaltet eine Kette von Hexadezimalen Werten und weist folgende Struktur auf:</w:t>
       </w:r>
     </w:p>
@@ -1276,28 +1316,17 @@
           <w:rFonts w:ascii="Helvetica Neue" w:hAnsi="Helvetica Neue"/>
         </w:rPr>
       </w:pPr>
-    </w:p>
-    <w:p>
-      <w:pPr>
-        <w:pStyle w:val="normal"/>
-        <w:rPr>
-          <w:rFonts w:ascii="Helvetica Neue" w:hAnsi="Helvetica Neue"/>
-        </w:rPr>
-      </w:pPr>
-      <w:r>
-        <w:rPr>
-          <w:rFonts w:ascii="Times" w:hAnsi="Times" w:cs="Times"/>
+      <w:r>
+        <w:rPr>
+          <w:rFonts w:ascii="Helvetica Neue" w:hAnsi="Helvetica Neue"/>
           <w:noProof/>
-          <w:sz w:val="32"/>
-          <w:szCs w:val="32"/>
           <w:lang w:eastAsia="de-DE"/>
         </w:rPr>
-        <w:lastRenderedPageBreak/>
         <w:drawing>
-          <wp:inline distT="0" distB="0" distL="0" distR="0" wp14:anchorId="71D02055" wp14:editId="1792856A">
-            <wp:extent cx="5943600" cy="4802508"/>
+          <wp:inline distT="0" distB="0" distL="0" distR="0" wp14:anchorId="01B1A083" wp14:editId="4430C5DD">
+            <wp:extent cx="5943600" cy="7061200"/>
             <wp:effectExtent l="0" t="0" r="0" b="0"/>
-            <wp:docPr id="3" name="Bild 3"/>
+            <wp:docPr id="2" name="Bild 2" descr="Macintosh SSD:Users:Gabriel:Documents:GIT:kpsp:doku:res:link_state_update_package.png"/>
             <wp:cNvGraphicFramePr>
               <a:graphicFrameLocks xmlns:a="http://schemas.openxmlformats.org/drawingml/2006/main" noChangeAspect="1"/>
             </wp:cNvGraphicFramePr>
@@ -1305,7 +1334,7 @@
               <a:graphicData uri="http://schemas.openxmlformats.org/drawingml/2006/picture">
                 <pic:pic xmlns:pic="http://schemas.openxmlformats.org/drawingml/2006/picture">
                   <pic:nvPicPr>
-                    <pic:cNvPr id="0" name="Picture 3"/>
+                    <pic:cNvPr id="0" name="Picture 1" descr="Macintosh SSD:Users:Gabriel:Documents:GIT:kpsp:doku:res:link_state_update_package.png"/>
                     <pic:cNvPicPr>
                       <a:picLocks noChangeAspect="1" noChangeArrowheads="1"/>
                     </pic:cNvPicPr>
@@ -1326,7 +1355,7 @@
                   <pic:spPr bwMode="auto">
                     <a:xfrm>
                       <a:off x="0" y="0"/>
-                      <a:ext cx="5943600" cy="4802508"/>
+                      <a:ext cx="5943600" cy="7061200"/>
                     </a:xfrm>
                     <a:prstGeom prst="rect">
                       <a:avLst/>
@@ -1370,6 +1399,14 @@
         </w:rPr>
         <w:t>Kosten dieser Verbindungen sind.</w:t>
       </w:r>
+    </w:p>
+    <w:p>
+      <w:pPr>
+        <w:pStyle w:val="normal"/>
+        <w:rPr>
+          <w:rFonts w:ascii="Helvetica Neue" w:hAnsi="Helvetica Neue"/>
+        </w:rPr>
+      </w:pPr>
     </w:p>
     <w:p>
       <w:pPr>
@@ -1436,19 +1473,11 @@
                 <w:rFonts w:ascii="Helvetica Neue" w:hAnsi="Helvetica Neue"/>
               </w:rPr>
             </w:pPr>
-            <w:proofErr w:type="spellStart"/>
             <w:r>
               <w:rPr>
                 <w:rFonts w:ascii="Helvetica Neue" w:hAnsi="Helvetica Neue"/>
               </w:rPr>
-              <w:t>From</w:t>
-            </w:r>
-            <w:proofErr w:type="spellEnd"/>
-            <w:r>
-              <w:rPr>
-                <w:rFonts w:ascii="Helvetica Neue" w:hAnsi="Helvetica Neue"/>
-              </w:rPr>
-              <w:t xml:space="preserve"> Router</w:t>
+              <w:t>From Router</w:t>
             </w:r>
           </w:p>
           <w:p>
@@ -1485,19 +1514,11 @@
                 <w:bCs w:val="0"/>
               </w:rPr>
             </w:pPr>
-            <w:proofErr w:type="spellStart"/>
             <w:r>
               <w:rPr>
                 <w:rFonts w:ascii="Helvetica Neue" w:hAnsi="Helvetica Neue"/>
               </w:rPr>
-              <w:t>To</w:t>
-            </w:r>
-            <w:proofErr w:type="spellEnd"/>
-            <w:r>
-              <w:rPr>
-                <w:rFonts w:ascii="Helvetica Neue" w:hAnsi="Helvetica Neue"/>
-              </w:rPr>
-              <w:t xml:space="preserve"> Router (Router ID)</w:t>
+              <w:t>To Router (Router ID)</w:t>
             </w:r>
           </w:p>
         </w:tc>
@@ -2720,7 +2741,6 @@
           <w:noProof/>
           <w:lang w:eastAsia="de-DE"/>
         </w:rPr>
-        <w:lastRenderedPageBreak/>
         <w:drawing>
           <wp:inline distT="0" distB="0" distL="0" distR="0" wp14:anchorId="0637ABC2" wp14:editId="6A25297E">
             <wp:extent cx="2743200" cy="2768886"/>
@@ -2790,21 +2810,7 @@
         <w:rPr>
           <w:rFonts w:ascii="Helvetica Neue" w:hAnsi="Helvetica Neue"/>
         </w:rPr>
-        <w:t xml:space="preserve">In </w:t>
-      </w:r>
-      <w:proofErr w:type="spellStart"/>
-      <w:r>
-        <w:rPr>
-          <w:rFonts w:ascii="Helvetica Neue" w:hAnsi="Helvetica Neue"/>
-        </w:rPr>
-        <w:t>Haskell</w:t>
-      </w:r>
-      <w:proofErr w:type="spellEnd"/>
-      <w:r>
-        <w:rPr>
-          <w:rFonts w:ascii="Helvetica Neue" w:hAnsi="Helvetica Neue"/>
-        </w:rPr>
-        <w:t xml:space="preserve"> wird diese Tabelle</w:t>
+        <w:t>In Haskell wird diese Tabelle</w:t>
       </w:r>
       <w:r>
         <w:rPr>
@@ -2826,8 +2832,6 @@
           <w:rFonts w:ascii="Helvetica Neue" w:hAnsi="Helvetica Neue"/>
         </w:rPr>
       </w:pPr>
-      <w:bookmarkStart w:id="3" w:name="_GoBack"/>
-      <w:bookmarkEnd w:id="3"/>
     </w:p>
     <w:p>
       <w:pPr>
@@ -2840,259 +2844,112 @@
         <w:rPr>
           <w:rFonts w:ascii="Courier New" w:hAnsi="Courier New" w:cs="Courier New"/>
         </w:rPr>
-        <w:t>type Graph = [(</w:t>
-      </w:r>
-      <w:proofErr w:type="spellStart"/>
-      <w:r>
+        <w:t>type Graph = [(RouterId, [(RouterId, Distance)])]</w:t>
+      </w:r>
+    </w:p>
+    <w:p>
+      <w:pPr>
+        <w:pStyle w:val="normal"/>
         <w:rPr>
           <w:rFonts w:ascii="Courier New" w:hAnsi="Courier New" w:cs="Courier New"/>
         </w:rPr>
-        <w:t>RouterId</w:t>
-      </w:r>
-      <w:proofErr w:type="spellEnd"/>
-      <w:r>
+      </w:pPr>
+    </w:p>
+    <w:p>
+      <w:pPr>
+        <w:pStyle w:val="normal"/>
         <w:rPr>
           <w:rFonts w:ascii="Courier New" w:hAnsi="Courier New" w:cs="Courier New"/>
         </w:rPr>
-        <w:t>, [(</w:t>
-      </w:r>
-      <w:proofErr w:type="spellStart"/>
-      <w:r>
+      </w:pPr>
+    </w:p>
+    <w:p>
+      <w:pPr>
+        <w:pStyle w:val="normal"/>
+        <w:rPr>
+          <w:rFonts w:ascii="Helvetica Neue" w:hAnsi="Helvetica Neue" w:cs="Courier New"/>
+        </w:rPr>
+      </w:pPr>
+      <w:r>
+        <w:rPr>
+          <w:rFonts w:ascii="Helvetica Neue" w:hAnsi="Helvetica Neue" w:cs="Courier New"/>
+        </w:rPr>
+        <w:t>Das erste Elem</w:t>
+      </w:r>
+      <w:r>
+        <w:rPr>
+          <w:rFonts w:ascii="Helvetica Neue" w:hAnsi="Helvetica Neue" w:cs="Courier New"/>
+        </w:rPr>
+        <w:t xml:space="preserve">ent im Tupel ist die Router ID, </w:t>
+      </w:r>
+      <w:r>
+        <w:rPr>
+          <w:rFonts w:ascii="Helvetica Neue" w:hAnsi="Helvetica Neue" w:cs="Courier New"/>
+        </w:rPr>
+        <w:t>das zweite</w:t>
+      </w:r>
+      <w:r>
+        <w:rPr>
+          <w:rFonts w:ascii="Helvetica Neue" w:hAnsi="Helvetica Neue" w:cs="Courier New"/>
+        </w:rPr>
+        <w:t xml:space="preserve"> </w:t>
+      </w:r>
+      <w:r>
+        <w:rPr>
+          <w:rFonts w:ascii="Helvetica Neue" w:hAnsi="Helvetica Neue" w:cs="Courier New"/>
+        </w:rPr>
+        <w:t>ist eine Liste von Tupel. Jedes dieser Tupel repräsentiert wiederum einen Nachbar Router. Im „Nachbar Tupel“ ist das erste Element die Router ID und das zweite die Metrik bzw. die Distanz die für den Dijkstra Algorithmus relevant ist.</w:t>
+      </w:r>
+    </w:p>
+    <w:p>
+      <w:pPr>
+        <w:pStyle w:val="normal"/>
+        <w:rPr>
+          <w:rFonts w:ascii="Helvetica Neue" w:hAnsi="Helvetica Neue" w:cs="Courier New"/>
+        </w:rPr>
+      </w:pPr>
+    </w:p>
+    <w:p>
+      <w:pPr>
+        <w:pStyle w:val="normal"/>
+        <w:rPr>
+          <w:rFonts w:ascii="Helvetica Neue" w:hAnsi="Helvetica Neue" w:cs="Courier New"/>
+        </w:rPr>
+      </w:pPr>
+      <w:r>
+        <w:rPr>
+          <w:rFonts w:ascii="Helvetica Neue" w:hAnsi="Helvetica Neue" w:cs="Courier New"/>
+        </w:rPr>
+        <w:t>Die Liste für das oben gezeigte Beispiel</w:t>
+      </w:r>
+      <w:r>
+        <w:rPr>
+          <w:rFonts w:ascii="Helvetica Neue" w:hAnsi="Helvetica Neue" w:cs="Courier New"/>
+        </w:rPr>
+        <w:t xml:space="preserve"> würde in Haskell also folgendermassen aussehen:</w:t>
+      </w:r>
+    </w:p>
+    <w:p>
+      <w:pPr>
+        <w:pStyle w:val="normal"/>
+        <w:rPr>
+          <w:rFonts w:ascii="Helvetica Neue" w:hAnsi="Helvetica Neue" w:cs="Courier New"/>
+        </w:rPr>
+      </w:pPr>
+    </w:p>
+    <w:p>
+      <w:pPr>
+        <w:pStyle w:val="normal"/>
         <w:rPr>
           <w:rFonts w:ascii="Courier New" w:hAnsi="Courier New" w:cs="Courier New"/>
         </w:rPr>
-        <w:t>RouterId</w:t>
-      </w:r>
-      <w:proofErr w:type="spellEnd"/>
+      </w:pPr>
       <w:r>
         <w:rPr>
           <w:rFonts w:ascii="Courier New" w:hAnsi="Courier New" w:cs="Courier New"/>
         </w:rPr>
-        <w:t xml:space="preserve">, </w:t>
-      </w:r>
-      <w:proofErr w:type="spellStart"/>
-      <w:r>
-        <w:rPr>
-          <w:rFonts w:ascii="Courier New" w:hAnsi="Courier New" w:cs="Courier New"/>
-        </w:rPr>
-        <w:t>Distance</w:t>
-      </w:r>
-      <w:proofErr w:type="spellEnd"/>
-      <w:r>
-        <w:rPr>
-          <w:rFonts w:ascii="Courier New" w:hAnsi="Courier New" w:cs="Courier New"/>
-        </w:rPr>
-        <w:t>)])]</w:t>
-      </w:r>
-    </w:p>
-    <w:p>
-      <w:pPr>
-        <w:pStyle w:val="normal"/>
-        <w:rPr>
-          <w:rFonts w:ascii="Courier New" w:hAnsi="Courier New" w:cs="Courier New"/>
-        </w:rPr>
-      </w:pPr>
-    </w:p>
-    <w:p>
-      <w:pPr>
-        <w:pStyle w:val="normal"/>
-        <w:rPr>
-          <w:rFonts w:ascii="Courier New" w:hAnsi="Courier New" w:cs="Courier New"/>
-        </w:rPr>
-      </w:pPr>
-    </w:p>
-    <w:p>
-      <w:pPr>
-        <w:pStyle w:val="normal"/>
-        <w:rPr>
-          <w:rFonts w:ascii="Helvetica Neue" w:hAnsi="Helvetica Neue" w:cs="Courier New"/>
-        </w:rPr>
-      </w:pPr>
-      <w:r>
-        <w:rPr>
-          <w:rFonts w:ascii="Helvetica Neue" w:hAnsi="Helvetica Neue" w:cs="Courier New"/>
-        </w:rPr>
-        <w:t>Das erste Elem</w:t>
-      </w:r>
-      <w:r>
-        <w:rPr>
-          <w:rFonts w:ascii="Helvetica Neue" w:hAnsi="Helvetica Neue" w:cs="Courier New"/>
-        </w:rPr>
-        <w:t xml:space="preserve">ent im </w:t>
-      </w:r>
-      <w:proofErr w:type="spellStart"/>
-      <w:r>
-        <w:rPr>
-          <w:rFonts w:ascii="Helvetica Neue" w:hAnsi="Helvetica Neue" w:cs="Courier New"/>
-        </w:rPr>
-        <w:t>Tupel</w:t>
-      </w:r>
-      <w:proofErr w:type="spellEnd"/>
-      <w:r>
-        <w:rPr>
-          <w:rFonts w:ascii="Helvetica Neue" w:hAnsi="Helvetica Neue" w:cs="Courier New"/>
-        </w:rPr>
-        <w:t xml:space="preserve"> ist die Router ID</w:t>
-      </w:r>
-      <w:proofErr w:type="gramStart"/>
-      <w:r>
-        <w:rPr>
-          <w:rFonts w:ascii="Helvetica Neue" w:hAnsi="Helvetica Neue" w:cs="Courier New"/>
-        </w:rPr>
-        <w:t xml:space="preserve">, </w:t>
-      </w:r>
-      <w:r>
-        <w:rPr>
-          <w:rFonts w:ascii="Helvetica Neue" w:hAnsi="Helvetica Neue" w:cs="Courier New"/>
-        </w:rPr>
-        <w:t>das</w:t>
-      </w:r>
-      <w:proofErr w:type="gramEnd"/>
-      <w:r>
-        <w:rPr>
-          <w:rFonts w:ascii="Helvetica Neue" w:hAnsi="Helvetica Neue" w:cs="Courier New"/>
-        </w:rPr>
-        <w:t xml:space="preserve"> zweite</w:t>
-      </w:r>
-      <w:r>
-        <w:rPr>
-          <w:rFonts w:ascii="Helvetica Neue" w:hAnsi="Helvetica Neue" w:cs="Courier New"/>
-        </w:rPr>
-        <w:t xml:space="preserve"> </w:t>
-      </w:r>
-      <w:r>
-        <w:rPr>
-          <w:rFonts w:ascii="Helvetica Neue" w:hAnsi="Helvetica Neue" w:cs="Courier New"/>
-        </w:rPr>
-        <w:t xml:space="preserve">ist eine Liste von </w:t>
-      </w:r>
-      <w:proofErr w:type="spellStart"/>
-      <w:r>
-        <w:rPr>
-          <w:rFonts w:ascii="Helvetica Neue" w:hAnsi="Helvetica Neue" w:cs="Courier New"/>
-        </w:rPr>
-        <w:t>Tupel</w:t>
-      </w:r>
-      <w:proofErr w:type="spellEnd"/>
-      <w:r>
-        <w:rPr>
-          <w:rFonts w:ascii="Helvetica Neue" w:hAnsi="Helvetica Neue" w:cs="Courier New"/>
-        </w:rPr>
-        <w:t xml:space="preserve">. Jedes dieser </w:t>
-      </w:r>
-      <w:proofErr w:type="spellStart"/>
-      <w:r>
-        <w:rPr>
-          <w:rFonts w:ascii="Helvetica Neue" w:hAnsi="Helvetica Neue" w:cs="Courier New"/>
-        </w:rPr>
-        <w:t>Tupel</w:t>
-      </w:r>
-      <w:proofErr w:type="spellEnd"/>
-      <w:r>
-        <w:rPr>
-          <w:rFonts w:ascii="Helvetica Neue" w:hAnsi="Helvetica Neue" w:cs="Courier New"/>
-        </w:rPr>
-        <w:t xml:space="preserve"> repräsentiert wiederum einen Nachbar Router. Im „Nachbar </w:t>
-      </w:r>
-      <w:proofErr w:type="spellStart"/>
-      <w:r>
-        <w:rPr>
-          <w:rFonts w:ascii="Helvetica Neue" w:hAnsi="Helvetica Neue" w:cs="Courier New"/>
-        </w:rPr>
-        <w:t>Tupel</w:t>
-      </w:r>
-      <w:proofErr w:type="spellEnd"/>
-      <w:r>
-        <w:rPr>
-          <w:rFonts w:ascii="Helvetica Neue" w:hAnsi="Helvetica Neue" w:cs="Courier New"/>
-        </w:rPr>
-        <w:t>“ ist das erste Element die Router ID und das zweite die Metrik bzw. die Distanz die für den Dijkstra Algorithmus relevant ist.</w:t>
-      </w:r>
-    </w:p>
-    <w:p>
-      <w:pPr>
-        <w:pStyle w:val="normal"/>
-        <w:rPr>
-          <w:rFonts w:ascii="Helvetica Neue" w:hAnsi="Helvetica Neue" w:cs="Courier New"/>
-        </w:rPr>
-      </w:pPr>
-    </w:p>
-    <w:p>
-      <w:pPr>
-        <w:pStyle w:val="normal"/>
-        <w:rPr>
-          <w:rFonts w:ascii="Helvetica Neue" w:hAnsi="Helvetica Neue" w:cs="Courier New"/>
-        </w:rPr>
-      </w:pPr>
-      <w:r>
-        <w:rPr>
-          <w:rFonts w:ascii="Helvetica Neue" w:hAnsi="Helvetica Neue" w:cs="Courier New"/>
-        </w:rPr>
-        <w:t>Die Liste für das oben gezeigte Beispiel</w:t>
-      </w:r>
-      <w:r>
-        <w:rPr>
-          <w:rFonts w:ascii="Helvetica Neue" w:hAnsi="Helvetica Neue" w:cs="Courier New"/>
-        </w:rPr>
-        <w:t xml:space="preserve"> würde in </w:t>
-      </w:r>
-      <w:proofErr w:type="spellStart"/>
-      <w:r>
-        <w:rPr>
-          <w:rFonts w:ascii="Helvetica Neue" w:hAnsi="Helvetica Neue" w:cs="Courier New"/>
-        </w:rPr>
-        <w:t>Haskell</w:t>
-      </w:r>
-      <w:proofErr w:type="spellEnd"/>
-      <w:r>
-        <w:rPr>
-          <w:rFonts w:ascii="Helvetica Neue" w:hAnsi="Helvetica Neue" w:cs="Courier New"/>
-        </w:rPr>
-        <w:t xml:space="preserve"> also </w:t>
-      </w:r>
-      <w:proofErr w:type="spellStart"/>
-      <w:r>
-        <w:rPr>
-          <w:rFonts w:ascii="Helvetica Neue" w:hAnsi="Helvetica Neue" w:cs="Courier New"/>
-        </w:rPr>
-        <w:t>folgendermassen</w:t>
-      </w:r>
-      <w:proofErr w:type="spellEnd"/>
-      <w:r>
-        <w:rPr>
-          <w:rFonts w:ascii="Helvetica Neue" w:hAnsi="Helvetica Neue" w:cs="Courier New"/>
-        </w:rPr>
-        <w:t xml:space="preserve"> aussehen:</w:t>
-      </w:r>
-    </w:p>
-    <w:p>
-      <w:pPr>
-        <w:pStyle w:val="normal"/>
-        <w:rPr>
-          <w:rFonts w:ascii="Helvetica Neue" w:hAnsi="Helvetica Neue" w:cs="Courier New"/>
-        </w:rPr>
-      </w:pPr>
-    </w:p>
-    <w:p>
-      <w:pPr>
-        <w:pStyle w:val="normal"/>
-        <w:rPr>
-          <w:rFonts w:ascii="Courier New" w:hAnsi="Courier New" w:cs="Courier New"/>
-        </w:rPr>
-      </w:pPr>
-      <w:proofErr w:type="spellStart"/>
-      <w:r>
-        <w:rPr>
-          <w:rFonts w:ascii="Courier New" w:hAnsi="Courier New" w:cs="Courier New"/>
-        </w:rPr>
-        <w:t>graphInput</w:t>
-      </w:r>
-      <w:proofErr w:type="spellEnd"/>
-      <w:r>
-        <w:rPr>
-          <w:rFonts w:ascii="Courier New" w:hAnsi="Courier New" w:cs="Courier New"/>
-        </w:rPr>
-        <w:t xml:space="preserve"> = [</w:t>
+        <w:lastRenderedPageBreak/>
+        <w:t>graphInput = [</w:t>
       </w:r>
       <w:r>
         <w:rPr>
@@ -3384,49 +3241,7 @@
         <w:rPr>
           <w:rFonts w:ascii="Helvetica Neue" w:hAnsi="Helvetica Neue"/>
         </w:rPr>
-        <w:t xml:space="preserve">Der Router erstellt anhand der </w:t>
-      </w:r>
-      <w:proofErr w:type="spellStart"/>
-      <w:r>
-        <w:rPr>
-          <w:rFonts w:ascii="Helvetica Neue" w:hAnsi="Helvetica Neue"/>
-        </w:rPr>
-        <w:t>Topology</w:t>
-      </w:r>
-      <w:proofErr w:type="spellEnd"/>
-      <w:r>
-        <w:rPr>
-          <w:rFonts w:ascii="Helvetica Neue" w:hAnsi="Helvetica Neue"/>
-        </w:rPr>
-        <w:t xml:space="preserve"> Table eine Routing Table. Er berechnet jeweils den kürzesten Pfad zu einer Adresse basierend auf der konfigurierten Metrik, im Falle von OSPF ist dies die Bandbreite einer Verbindung. Um den kürzesten Pfad zu berechnen, erstellen wir aus den Daten einen gewichteten Graphen, wobei das Gewicht einer Kante aus der «</w:t>
-      </w:r>
-      <w:proofErr w:type="spellStart"/>
-      <w:r>
-        <w:rPr>
-          <w:rFonts w:ascii="Helvetica Neue" w:hAnsi="Helvetica Neue"/>
-        </w:rPr>
-        <w:t>cost</w:t>
-      </w:r>
-      <w:proofErr w:type="spellEnd"/>
-      <w:r>
-        <w:rPr>
-          <w:rFonts w:ascii="Helvetica Neue" w:hAnsi="Helvetica Neue"/>
-        </w:rPr>
-        <w:t xml:space="preserve"> </w:t>
-      </w:r>
-      <w:proofErr w:type="spellStart"/>
-      <w:r>
-        <w:rPr>
-          <w:rFonts w:ascii="Helvetica Neue" w:hAnsi="Helvetica Neue"/>
-        </w:rPr>
-        <w:t>metric</w:t>
-      </w:r>
-      <w:proofErr w:type="spellEnd"/>
-      <w:r>
-        <w:rPr>
-          <w:rFonts w:ascii="Helvetica Neue" w:hAnsi="Helvetica Neue"/>
-        </w:rPr>
-        <w:t>», der Bandbreite einer Verbindung, bestimmt wird. In diesem Graphen berechnen wir für jeden Knoten den kürzesten Pfad, mithilfe des Dijkstra-Algorithmus.</w:t>
+        <w:t>Der Router erstellt anhand der Topology Table eine Routing Table. Er berechnet jeweils den kürzesten Pfad zu einer Adresse basierend auf der konfigurierten Metrik, im Falle von OSPF ist dies die Bandbreite einer Verbindung. Um den kürzesten Pfad zu berechnen, erstellen wir aus den Daten einen gewichteten Graphen, wobei das Gewicht einer Kante aus der «cost metric», der Bandbreite einer Verbindung, bestimmt wird. In diesem Graphen berechnen wir für jeden Knoten den kürzesten Pfad, mithilfe des Dijkstra-Algorithmus.</w:t>
       </w:r>
     </w:p>
     <w:p>
@@ -3454,7 +3269,6 @@
           <w:szCs w:val="26"/>
         </w:rPr>
       </w:pPr>
-      <w:proofErr w:type="spellStart"/>
       <w:r>
         <w:rPr>
           <w:rFonts w:ascii="Helvetica Neue" w:hAnsi="Helvetica Neue"/>
@@ -3464,7 +3278,6 @@
         </w:rPr>
         <w:t>Metric</w:t>
       </w:r>
-      <w:proofErr w:type="spellEnd"/>
     </w:p>
     <w:p>
       <w:pPr>
@@ -3514,35 +3327,7 @@
         <w:rPr>
           <w:rFonts w:ascii="Helvetica Neue" w:hAnsi="Helvetica Neue"/>
         </w:rPr>
-        <w:t xml:space="preserve">Damit wir in </w:t>
-      </w:r>
-      <w:proofErr w:type="spellStart"/>
-      <w:r>
-        <w:rPr>
-          <w:rFonts w:ascii="Helvetica Neue" w:hAnsi="Helvetica Neue"/>
-        </w:rPr>
-        <w:t>Haskell</w:t>
-      </w:r>
-      <w:proofErr w:type="spellEnd"/>
-      <w:r>
-        <w:rPr>
-          <w:rFonts w:ascii="Helvetica Neue" w:hAnsi="Helvetica Neue"/>
-        </w:rPr>
-        <w:t xml:space="preserve"> mit </w:t>
-      </w:r>
-      <w:proofErr w:type="spellStart"/>
-      <w:r>
-        <w:rPr>
-          <w:rFonts w:ascii="Helvetica Neue" w:hAnsi="Helvetica Neue"/>
-        </w:rPr>
-        <w:t>Integern</w:t>
-      </w:r>
-      <w:proofErr w:type="spellEnd"/>
-      <w:r>
-        <w:rPr>
-          <w:rFonts w:ascii="Helvetica Neue" w:hAnsi="Helvetica Neue"/>
-        </w:rPr>
-        <w:t xml:space="preserve"> arbeiten können definieren wir die Metrik </w:t>
+        <w:t xml:space="preserve">Damit wir in Haskell mit Integern arbeiten können definieren wir die Metrik </w:t>
       </w:r>
       <w:r>
         <w:rPr>
@@ -3632,28 +3417,12 @@
                 <w:rFonts w:ascii="Helvetica Neue" w:hAnsi="Helvetica Neue"/>
               </w:rPr>
             </w:pPr>
-            <w:proofErr w:type="spellStart"/>
             <w:r>
               <w:rPr>
                 <w:rFonts w:ascii="Helvetica Neue" w:hAnsi="Helvetica Neue"/>
               </w:rPr>
-              <w:t>Cost</w:t>
+              <w:t>Cost Metric</w:t>
             </w:r>
-            <w:proofErr w:type="spellEnd"/>
-            <w:r>
-              <w:rPr>
-                <w:rFonts w:ascii="Helvetica Neue" w:hAnsi="Helvetica Neue"/>
-              </w:rPr>
-              <w:t xml:space="preserve"> </w:t>
-            </w:r>
-            <w:proofErr w:type="spellStart"/>
-            <w:r>
-              <w:rPr>
-                <w:rFonts w:ascii="Helvetica Neue" w:hAnsi="Helvetica Neue"/>
-              </w:rPr>
-              <w:t>Metric</w:t>
-            </w:r>
-            <w:proofErr w:type="spellEnd"/>
           </w:p>
         </w:tc>
       </w:tr>
@@ -3684,21 +3453,7 @@
               <w:rPr>
                 <w:rFonts w:ascii="Helvetica Neue" w:hAnsi="Helvetica Neue"/>
               </w:rPr>
-              <w:t xml:space="preserve"> </w:t>
-            </w:r>
-            <w:proofErr w:type="spellStart"/>
-            <w:r>
-              <w:rPr>
-                <w:rFonts w:ascii="Helvetica Neue" w:hAnsi="Helvetica Neue"/>
-              </w:rPr>
-              <w:t>Mbit</w:t>
-            </w:r>
-            <w:proofErr w:type="spellEnd"/>
-            <w:r>
-              <w:rPr>
-                <w:rFonts w:ascii="Helvetica Neue" w:hAnsi="Helvetica Neue"/>
-              </w:rPr>
-              <w:t>/s</w:t>
+              <w:t xml:space="preserve"> Mbit/s</w:t>
             </w:r>
           </w:p>
         </w:tc>
@@ -3750,21 +3505,7 @@
               <w:rPr>
                 <w:rFonts w:ascii="Helvetica Neue" w:hAnsi="Helvetica Neue"/>
               </w:rPr>
-              <w:t xml:space="preserve">100 </w:t>
-            </w:r>
-            <w:proofErr w:type="spellStart"/>
-            <w:r>
-              <w:rPr>
-                <w:rFonts w:ascii="Helvetica Neue" w:hAnsi="Helvetica Neue"/>
-              </w:rPr>
-              <w:t>Mbit</w:t>
-            </w:r>
-            <w:proofErr w:type="spellEnd"/>
-            <w:r>
-              <w:rPr>
-                <w:rFonts w:ascii="Helvetica Neue" w:hAnsi="Helvetica Neue"/>
-              </w:rPr>
-              <w:t>/s</w:t>
+              <w:t>100 Mbit/s</w:t>
             </w:r>
           </w:p>
         </w:tc>
@@ -3811,21 +3552,7 @@
               <w:rPr>
                 <w:rFonts w:ascii="Helvetica Neue" w:hAnsi="Helvetica Neue"/>
               </w:rPr>
-              <w:t xml:space="preserve">1 </w:t>
-            </w:r>
-            <w:proofErr w:type="spellStart"/>
-            <w:r>
-              <w:rPr>
-                <w:rFonts w:ascii="Helvetica Neue" w:hAnsi="Helvetica Neue"/>
-              </w:rPr>
-              <w:t>Gbit</w:t>
-            </w:r>
-            <w:proofErr w:type="spellEnd"/>
-            <w:r>
-              <w:rPr>
-                <w:rFonts w:ascii="Helvetica Neue" w:hAnsi="Helvetica Neue"/>
-              </w:rPr>
-              <w:t>/s (Gigabit-Ethernet)</w:t>
+              <w:t>1 Gbit/s (Gigabit-Ethernet)</w:t>
             </w:r>
           </w:p>
         </w:tc>
@@ -3877,27 +3604,13 @@
               <w:rPr>
                 <w:rFonts w:ascii="Helvetica Neue" w:hAnsi="Helvetica Neue"/>
               </w:rPr>
-              <w:t xml:space="preserve">10 </w:t>
-            </w:r>
-            <w:proofErr w:type="spellStart"/>
-            <w:r>
-              <w:rPr>
-                <w:rFonts w:ascii="Helvetica Neue" w:hAnsi="Helvetica Neue"/>
-              </w:rPr>
-              <w:t>G</w:t>
+              <w:t>10 G</w:t>
             </w:r>
             <w:r>
               <w:rPr>
                 <w:rFonts w:ascii="Helvetica Neue" w:hAnsi="Helvetica Neue"/>
               </w:rPr>
-              <w:t>bit</w:t>
-            </w:r>
-            <w:proofErr w:type="spellEnd"/>
-            <w:r>
-              <w:rPr>
-                <w:rFonts w:ascii="Helvetica Neue" w:hAnsi="Helvetica Neue"/>
-              </w:rPr>
-              <w:t>/s</w:t>
+              <w:t>bit/s</w:t>
             </w:r>
           </w:p>
         </w:tc>
@@ -3978,58 +3691,8 @@
         <w:rPr>
           <w:rFonts w:ascii="Helvetica Neue" w:eastAsia="Courier New" w:hAnsi="Helvetica Neue" w:cs="Courier New"/>
         </w:rPr>
-        <w:t xml:space="preserve">Gateway </w:t>
-      </w:r>
-      <w:proofErr w:type="spellStart"/>
-      <w:r>
-        <w:rPr>
-          <w:rFonts w:ascii="Helvetica Neue" w:eastAsia="Courier New" w:hAnsi="Helvetica Neue" w:cs="Courier New"/>
-        </w:rPr>
-        <w:t>of</w:t>
-      </w:r>
-      <w:proofErr w:type="spellEnd"/>
-      <w:r>
-        <w:rPr>
-          <w:rFonts w:ascii="Helvetica Neue" w:eastAsia="Courier New" w:hAnsi="Helvetica Neue" w:cs="Courier New"/>
-        </w:rPr>
-        <w:t xml:space="preserve"> last </w:t>
-      </w:r>
-      <w:proofErr w:type="spellStart"/>
-      <w:r>
-        <w:rPr>
-          <w:rFonts w:ascii="Helvetica Neue" w:eastAsia="Courier New" w:hAnsi="Helvetica Neue" w:cs="Courier New"/>
-        </w:rPr>
-        <w:t>resort</w:t>
-      </w:r>
-      <w:proofErr w:type="spellEnd"/>
-      <w:r>
-        <w:rPr>
-          <w:rFonts w:ascii="Helvetica Neue" w:eastAsia="Courier New" w:hAnsi="Helvetica Neue" w:cs="Courier New"/>
-        </w:rPr>
-        <w:t xml:space="preserve"> </w:t>
-      </w:r>
-      <w:proofErr w:type="spellStart"/>
-      <w:r>
-        <w:rPr>
-          <w:rFonts w:ascii="Helvetica Neue" w:eastAsia="Courier New" w:hAnsi="Helvetica Neue" w:cs="Courier New"/>
-        </w:rPr>
-        <w:t>is</w:t>
-      </w:r>
-      <w:proofErr w:type="spellEnd"/>
-      <w:r>
-        <w:rPr>
-          <w:rFonts w:ascii="Helvetica Neue" w:eastAsia="Courier New" w:hAnsi="Helvetica Neue" w:cs="Courier New"/>
-        </w:rPr>
-        <w:t xml:space="preserve"> not </w:t>
-      </w:r>
-      <w:proofErr w:type="spellStart"/>
-      <w:r>
-        <w:rPr>
-          <w:rFonts w:ascii="Helvetica Neue" w:eastAsia="Courier New" w:hAnsi="Helvetica Neue" w:cs="Courier New"/>
-        </w:rPr>
-        <w:t>set</w:t>
-      </w:r>
-      <w:proofErr w:type="spellEnd"/>
+        <w:t>Gateway of last resort is not set</w:t>
+      </w:r>
     </w:p>
     <w:p>
       <w:pPr>
@@ -4042,72 +3705,134 @@
         <w:rPr>
           <w:rFonts w:ascii="Courier New" w:eastAsia="Courier New" w:hAnsi="Courier New" w:cs="Courier New"/>
         </w:rPr>
-        <w:t xml:space="preserve">141.108.0.0/16 </w:t>
-      </w:r>
-      <w:proofErr w:type="spellStart"/>
+        <w:t>141.108.0.0/16 is variably subnetted, 8 subnets, 3 masks</w:t>
+      </w:r>
+    </w:p>
+    <w:p>
+      <w:pPr>
+        <w:pStyle w:val="normal"/>
+        <w:rPr>
+          <w:rFonts w:ascii="Courier New" w:hAnsi="Courier New" w:cs="Courier New"/>
+        </w:rPr>
+      </w:pPr>
       <w:r>
         <w:rPr>
           <w:rFonts w:ascii="Courier New" w:eastAsia="Courier New" w:hAnsi="Courier New" w:cs="Courier New"/>
         </w:rPr>
-        <w:t>is</w:t>
-      </w:r>
-      <w:proofErr w:type="spellEnd"/>
+        <w:t>O 141.108.1.128/25 [110/65] via 141.108.10.10, 00:15:28, Serial0/0</w:t>
+      </w:r>
+    </w:p>
+    <w:p>
+      <w:pPr>
+        <w:pStyle w:val="normal"/>
+        <w:rPr>
+          <w:rFonts w:ascii="Courier New" w:hAnsi="Courier New" w:cs="Courier New"/>
+        </w:rPr>
+      </w:pPr>
       <w:r>
         <w:rPr>
           <w:rFonts w:ascii="Courier New" w:eastAsia="Courier New" w:hAnsi="Courier New" w:cs="Courier New"/>
         </w:rPr>
-        <w:t xml:space="preserve"> </w:t>
-      </w:r>
-      <w:proofErr w:type="spellStart"/>
+        <w:t>O 141.108.9.128/25 [110/129] via 141.108.10.10, 00:15:28, Serial0/0</w:t>
+      </w:r>
+    </w:p>
+    <w:p>
+      <w:pPr>
+        <w:pStyle w:val="normal"/>
+        <w:rPr>
+          <w:rFonts w:ascii="Courier New" w:hAnsi="Courier New" w:cs="Courier New"/>
+        </w:rPr>
+      </w:pPr>
       <w:r>
         <w:rPr>
           <w:rFonts w:ascii="Courier New" w:eastAsia="Courier New" w:hAnsi="Courier New" w:cs="Courier New"/>
         </w:rPr>
-        <w:t>variably</w:t>
-      </w:r>
-      <w:proofErr w:type="spellEnd"/>
+        <w:t>O 141.108.1.0/25 [110/65] via 141.108.10.10, 00:15:28, Serial0/0</w:t>
+      </w:r>
+    </w:p>
+    <w:p>
+      <w:pPr>
+        <w:pStyle w:val="normal"/>
+        <w:rPr>
+          <w:rFonts w:ascii="Courier New" w:hAnsi="Courier New" w:cs="Courier New"/>
+        </w:rPr>
+      </w:pPr>
       <w:r>
         <w:rPr>
           <w:rFonts w:ascii="Courier New" w:eastAsia="Courier New" w:hAnsi="Courier New" w:cs="Courier New"/>
         </w:rPr>
-        <w:t xml:space="preserve"> </w:t>
-      </w:r>
-      <w:proofErr w:type="spellStart"/>
+        <w:t>C 141.108.10.8/30 is directly connected, Serial0/0</w:t>
+      </w:r>
+    </w:p>
+    <w:p>
+      <w:pPr>
+        <w:pStyle w:val="normal"/>
+        <w:rPr>
+          <w:rFonts w:ascii="Courier New" w:hAnsi="Courier New" w:cs="Courier New"/>
+        </w:rPr>
+      </w:pPr>
       <w:r>
         <w:rPr>
           <w:rFonts w:ascii="Courier New" w:eastAsia="Courier New" w:hAnsi="Courier New" w:cs="Courier New"/>
         </w:rPr>
-        <w:t>subnetted</w:t>
-      </w:r>
-      <w:proofErr w:type="spellEnd"/>
+        <w:t>O 141.108.9.0/25 [110/129] via 141.108.10.10, 00:15:28, Serial0/0</w:t>
+      </w:r>
+    </w:p>
+    <w:p>
+      <w:pPr>
+        <w:pStyle w:val="normal"/>
+        <w:rPr>
+          <w:rFonts w:ascii="Courier New" w:hAnsi="Courier New" w:cs="Courier New"/>
+        </w:rPr>
+      </w:pPr>
       <w:r>
         <w:rPr>
           <w:rFonts w:ascii="Courier New" w:eastAsia="Courier New" w:hAnsi="Courier New" w:cs="Courier New"/>
         </w:rPr>
-        <w:t xml:space="preserve">, 8 </w:t>
-      </w:r>
-      <w:proofErr w:type="spellStart"/>
+        <w:t>O IA 141.108.10.0/30 [110/192] via 141.108.10.10, 00:15:28, Serial0/0</w:t>
+      </w:r>
+    </w:p>
+    <w:p>
+      <w:pPr>
+        <w:pStyle w:val="normal"/>
+        <w:rPr>
+          <w:rFonts w:ascii="Courier New" w:hAnsi="Courier New" w:cs="Courier New"/>
+        </w:rPr>
+      </w:pPr>
       <w:r>
         <w:rPr>
           <w:rFonts w:ascii="Courier New" w:eastAsia="Courier New" w:hAnsi="Courier New" w:cs="Courier New"/>
         </w:rPr>
-        <w:t>subnets</w:t>
-      </w:r>
-      <w:proofErr w:type="spellEnd"/>
+        <w:t>O 141.108.12.0/24 [110/129] via 141.108.10.10, 00:15:28, Serial0/0</w:t>
+      </w:r>
+    </w:p>
+    <w:p>
+      <w:pPr>
+        <w:pStyle w:val="normal"/>
+        <w:rPr>
+          <w:rFonts w:ascii="Courier New" w:hAnsi="Courier New" w:cs="Courier New"/>
+        </w:rPr>
+      </w:pPr>
       <w:r>
         <w:rPr>
           <w:rFonts w:ascii="Courier New" w:eastAsia="Courier New" w:hAnsi="Courier New" w:cs="Courier New"/>
         </w:rPr>
-        <w:t xml:space="preserve">, 3 </w:t>
-      </w:r>
-      <w:proofErr w:type="spellStart"/>
+        <w:t>O 141.108.10.4/30 [110/128] via 141.108.10.10, 00:15:29, Serial0/0</w:t>
+      </w:r>
+    </w:p>
+    <w:p>
+      <w:pPr>
+        <w:pStyle w:val="normal"/>
+        <w:rPr>
+          <w:rFonts w:ascii="Courier New" w:hAnsi="Courier New" w:cs="Courier New"/>
+        </w:rPr>
+      </w:pPr>
       <w:r>
         <w:rPr>
           <w:rFonts w:ascii="Courier New" w:eastAsia="Courier New" w:hAnsi="Courier New" w:cs="Courier New"/>
         </w:rPr>
-        <w:t>masks</w:t>
-      </w:r>
-      <w:proofErr w:type="spellEnd"/>
+        <w:t>131.108.0.0/16 is variably subnetted, 9 subnets, 4 masks</w:t>
+      </w:r>
     </w:p>
     <w:p>
       <w:pPr>
@@ -4120,7 +3845,7 @@
         <w:rPr>
           <w:rFonts w:ascii="Courier New" w:eastAsia="Courier New" w:hAnsi="Courier New" w:cs="Courier New"/>
         </w:rPr>
-        <w:t>O 141.108.1.128/25 [110/65] via 141.108.10.10, 00:15:28, Serial0/0</w:t>
+        <w:t>C 131.108.4.128/25 is directly connected, Loopback1</w:t>
       </w:r>
     </w:p>
     <w:p>
@@ -4134,7 +3859,7 @@
         <w:rPr>
           <w:rFonts w:ascii="Courier New" w:eastAsia="Courier New" w:hAnsi="Courier New" w:cs="Courier New"/>
         </w:rPr>
-        <w:t>O 141.108.9.128/25 [110/129] via 141.108.10.10, 00:15:28, Serial0/0</w:t>
+        <w:t>O 131.108.5.32/27 [110/1010] via 131.108.1.2, 00:16:04, Ethernet0/0</w:t>
       </w:r>
     </w:p>
     <w:p>
@@ -4148,7 +3873,7 @@
         <w:rPr>
           <w:rFonts w:ascii="Courier New" w:eastAsia="Courier New" w:hAnsi="Courier New" w:cs="Courier New"/>
         </w:rPr>
-        <w:t>O 141.108.1.0/25 [110/65] via 141.108.10.10, 00:15:28, Serial0/0</w:t>
+        <w:t>O 131.108.33.0/24 [110/74] via 141.108.10.10, 00:15:29, Serial0/0</w:t>
       </w:r>
     </w:p>
     <w:p>
@@ -4162,463 +3887,64 @@
         <w:rPr>
           <w:rFonts w:ascii="Courier New" w:eastAsia="Courier New" w:hAnsi="Courier New" w:cs="Courier New"/>
         </w:rPr>
-        <w:t xml:space="preserve">C 141.108.10.8/30 </w:t>
-      </w:r>
-      <w:proofErr w:type="spellStart"/>
+        <w:lastRenderedPageBreak/>
+        <w:t>O 131.108.6.1/32 [110/11] via 131.108.1.2, 00:16:04, Ethernet0/0</w:t>
+      </w:r>
+    </w:p>
+    <w:p>
+      <w:pPr>
+        <w:pStyle w:val="normal"/>
+        <w:rPr>
+          <w:rFonts w:ascii="Courier New" w:hAnsi="Courier New" w:cs="Courier New"/>
+        </w:rPr>
+      </w:pPr>
       <w:r>
         <w:rPr>
           <w:rFonts w:ascii="Courier New" w:eastAsia="Courier New" w:hAnsi="Courier New" w:cs="Courier New"/>
         </w:rPr>
-        <w:t>is</w:t>
-      </w:r>
-      <w:proofErr w:type="spellEnd"/>
+        <w:t>C 131.108.5.0/27 is directly connected, Loopback2</w:t>
+      </w:r>
+    </w:p>
+    <w:p>
+      <w:pPr>
+        <w:pStyle w:val="normal"/>
+        <w:rPr>
+          <w:rFonts w:ascii="Courier New" w:hAnsi="Courier New" w:cs="Courier New"/>
+        </w:rPr>
+      </w:pPr>
       <w:r>
         <w:rPr>
           <w:rFonts w:ascii="Courier New" w:eastAsia="Courier New" w:hAnsi="Courier New" w:cs="Courier New"/>
         </w:rPr>
-        <w:t xml:space="preserve"> </w:t>
-      </w:r>
-      <w:proofErr w:type="spellStart"/>
+        <w:t>O 131.108.6.2/32 [110/11] via 131.108.1.2, 00:16:06, Ethernet0/0</w:t>
+      </w:r>
+    </w:p>
+    <w:p>
+      <w:pPr>
+        <w:pStyle w:val="normal"/>
+        <w:rPr>
+          <w:rFonts w:ascii="Courier New" w:hAnsi="Courier New" w:cs="Courier New"/>
+        </w:rPr>
+      </w:pPr>
       <w:r>
         <w:rPr>
           <w:rFonts w:ascii="Courier New" w:eastAsia="Courier New" w:hAnsi="Courier New" w:cs="Courier New"/>
         </w:rPr>
-        <w:t>directly</w:t>
-      </w:r>
-      <w:proofErr w:type="spellEnd"/>
+        <w:t>C 131.108.4.0/25 is directly connected, Loopback0</w:t>
+      </w:r>
+    </w:p>
+    <w:p>
+      <w:pPr>
+        <w:pStyle w:val="normal"/>
+        <w:rPr>
+          <w:rFonts w:ascii="Courier New" w:hAnsi="Courier New" w:cs="Courier New"/>
+        </w:rPr>
+      </w:pPr>
       <w:r>
         <w:rPr>
           <w:rFonts w:ascii="Courier New" w:eastAsia="Courier New" w:hAnsi="Courier New" w:cs="Courier New"/>
         </w:rPr>
-        <w:t xml:space="preserve"> </w:t>
-      </w:r>
-      <w:proofErr w:type="spellStart"/>
-      <w:r>
-        <w:rPr>
-          <w:rFonts w:ascii="Courier New" w:eastAsia="Courier New" w:hAnsi="Courier New" w:cs="Courier New"/>
-        </w:rPr>
-        <w:t>connected</w:t>
-      </w:r>
-      <w:proofErr w:type="spellEnd"/>
-      <w:r>
-        <w:rPr>
-          <w:rFonts w:ascii="Courier New" w:eastAsia="Courier New" w:hAnsi="Courier New" w:cs="Courier New"/>
-        </w:rPr>
-        <w:t>, Serial0/0</w:t>
-      </w:r>
-    </w:p>
-    <w:p>
-      <w:pPr>
-        <w:pStyle w:val="normal"/>
-        <w:rPr>
-          <w:rFonts w:ascii="Courier New" w:hAnsi="Courier New" w:cs="Courier New"/>
-        </w:rPr>
-      </w:pPr>
-      <w:r>
-        <w:rPr>
-          <w:rFonts w:ascii="Courier New" w:eastAsia="Courier New" w:hAnsi="Courier New" w:cs="Courier New"/>
-        </w:rPr>
-        <w:t>O 141.108.9.0/25 [110/129] via 141.108.10.10, 00:15:28, Serial0/0</w:t>
-      </w:r>
-    </w:p>
-    <w:p>
-      <w:pPr>
-        <w:pStyle w:val="normal"/>
-        <w:rPr>
-          <w:rFonts w:ascii="Courier New" w:hAnsi="Courier New" w:cs="Courier New"/>
-        </w:rPr>
-      </w:pPr>
-      <w:r>
-        <w:rPr>
-          <w:rFonts w:ascii="Courier New" w:eastAsia="Courier New" w:hAnsi="Courier New" w:cs="Courier New"/>
-        </w:rPr>
-        <w:t>O IA 141.108.10.0/30 [110/192] via 141.108.10.10, 00:15:28, Serial0/0</w:t>
-      </w:r>
-    </w:p>
-    <w:p>
-      <w:pPr>
-        <w:pStyle w:val="normal"/>
-        <w:rPr>
-          <w:rFonts w:ascii="Courier New" w:hAnsi="Courier New" w:cs="Courier New"/>
-        </w:rPr>
-      </w:pPr>
-      <w:r>
-        <w:rPr>
-          <w:rFonts w:ascii="Courier New" w:eastAsia="Courier New" w:hAnsi="Courier New" w:cs="Courier New"/>
-        </w:rPr>
-        <w:t>O 141.108.12.0/24 [110/129] via 141.108.10.10, 00:15:28, Serial0/0</w:t>
-      </w:r>
-    </w:p>
-    <w:p>
-      <w:pPr>
-        <w:pStyle w:val="normal"/>
-        <w:rPr>
-          <w:rFonts w:ascii="Courier New" w:hAnsi="Courier New" w:cs="Courier New"/>
-        </w:rPr>
-      </w:pPr>
-      <w:r>
-        <w:rPr>
-          <w:rFonts w:ascii="Courier New" w:eastAsia="Courier New" w:hAnsi="Courier New" w:cs="Courier New"/>
-        </w:rPr>
-        <w:t>O 141.108.10.4/30 [110/128] via 141.108.10.10, 00:15:29, Serial0/0</w:t>
-      </w:r>
-    </w:p>
-    <w:p>
-      <w:pPr>
-        <w:pStyle w:val="normal"/>
-        <w:rPr>
-          <w:rFonts w:ascii="Courier New" w:hAnsi="Courier New" w:cs="Courier New"/>
-        </w:rPr>
-      </w:pPr>
-      <w:r>
-        <w:rPr>
-          <w:rFonts w:ascii="Courier New" w:eastAsia="Courier New" w:hAnsi="Courier New" w:cs="Courier New"/>
-        </w:rPr>
-        <w:t xml:space="preserve">131.108.0.0/16 </w:t>
-      </w:r>
-      <w:proofErr w:type="spellStart"/>
-      <w:r>
-        <w:rPr>
-          <w:rFonts w:ascii="Courier New" w:eastAsia="Courier New" w:hAnsi="Courier New" w:cs="Courier New"/>
-        </w:rPr>
-        <w:t>is</w:t>
-      </w:r>
-      <w:proofErr w:type="spellEnd"/>
-      <w:r>
-        <w:rPr>
-          <w:rFonts w:ascii="Courier New" w:eastAsia="Courier New" w:hAnsi="Courier New" w:cs="Courier New"/>
-        </w:rPr>
-        <w:t xml:space="preserve"> </w:t>
-      </w:r>
-      <w:proofErr w:type="spellStart"/>
-      <w:r>
-        <w:rPr>
-          <w:rFonts w:ascii="Courier New" w:eastAsia="Courier New" w:hAnsi="Courier New" w:cs="Courier New"/>
-        </w:rPr>
-        <w:t>variably</w:t>
-      </w:r>
-      <w:proofErr w:type="spellEnd"/>
-      <w:r>
-        <w:rPr>
-          <w:rFonts w:ascii="Courier New" w:eastAsia="Courier New" w:hAnsi="Courier New" w:cs="Courier New"/>
-        </w:rPr>
-        <w:t xml:space="preserve"> </w:t>
-      </w:r>
-      <w:proofErr w:type="spellStart"/>
-      <w:r>
-        <w:rPr>
-          <w:rFonts w:ascii="Courier New" w:eastAsia="Courier New" w:hAnsi="Courier New" w:cs="Courier New"/>
-        </w:rPr>
-        <w:t>subnetted</w:t>
-      </w:r>
-      <w:proofErr w:type="spellEnd"/>
-      <w:r>
-        <w:rPr>
-          <w:rFonts w:ascii="Courier New" w:eastAsia="Courier New" w:hAnsi="Courier New" w:cs="Courier New"/>
-        </w:rPr>
-        <w:t xml:space="preserve">, 9 </w:t>
-      </w:r>
-      <w:proofErr w:type="spellStart"/>
-      <w:r>
-        <w:rPr>
-          <w:rFonts w:ascii="Courier New" w:eastAsia="Courier New" w:hAnsi="Courier New" w:cs="Courier New"/>
-        </w:rPr>
-        <w:t>subnets</w:t>
-      </w:r>
-      <w:proofErr w:type="spellEnd"/>
-      <w:r>
-        <w:rPr>
-          <w:rFonts w:ascii="Courier New" w:eastAsia="Courier New" w:hAnsi="Courier New" w:cs="Courier New"/>
-        </w:rPr>
-        <w:t xml:space="preserve">, 4 </w:t>
-      </w:r>
-      <w:proofErr w:type="spellStart"/>
-      <w:r>
-        <w:rPr>
-          <w:rFonts w:ascii="Courier New" w:eastAsia="Courier New" w:hAnsi="Courier New" w:cs="Courier New"/>
-        </w:rPr>
-        <w:t>masks</w:t>
-      </w:r>
-      <w:proofErr w:type="spellEnd"/>
-    </w:p>
-    <w:p>
-      <w:pPr>
-        <w:pStyle w:val="normal"/>
-        <w:rPr>
-          <w:rFonts w:ascii="Courier New" w:hAnsi="Courier New" w:cs="Courier New"/>
-        </w:rPr>
-      </w:pPr>
-      <w:r>
-        <w:rPr>
-          <w:rFonts w:ascii="Courier New" w:eastAsia="Courier New" w:hAnsi="Courier New" w:cs="Courier New"/>
-        </w:rPr>
-        <w:t xml:space="preserve">C 131.108.4.128/25 </w:t>
-      </w:r>
-      <w:proofErr w:type="spellStart"/>
-      <w:r>
-        <w:rPr>
-          <w:rFonts w:ascii="Courier New" w:eastAsia="Courier New" w:hAnsi="Courier New" w:cs="Courier New"/>
-        </w:rPr>
-        <w:t>is</w:t>
-      </w:r>
-      <w:proofErr w:type="spellEnd"/>
-      <w:r>
-        <w:rPr>
-          <w:rFonts w:ascii="Courier New" w:eastAsia="Courier New" w:hAnsi="Courier New" w:cs="Courier New"/>
-        </w:rPr>
-        <w:t xml:space="preserve"> </w:t>
-      </w:r>
-      <w:proofErr w:type="spellStart"/>
-      <w:r>
-        <w:rPr>
-          <w:rFonts w:ascii="Courier New" w:eastAsia="Courier New" w:hAnsi="Courier New" w:cs="Courier New"/>
-        </w:rPr>
-        <w:t>directly</w:t>
-      </w:r>
-      <w:proofErr w:type="spellEnd"/>
-      <w:r>
-        <w:rPr>
-          <w:rFonts w:ascii="Courier New" w:eastAsia="Courier New" w:hAnsi="Courier New" w:cs="Courier New"/>
-        </w:rPr>
-        <w:t xml:space="preserve"> </w:t>
-      </w:r>
-      <w:proofErr w:type="spellStart"/>
-      <w:r>
-        <w:rPr>
-          <w:rFonts w:ascii="Courier New" w:eastAsia="Courier New" w:hAnsi="Courier New" w:cs="Courier New"/>
-        </w:rPr>
-        <w:t>connected</w:t>
-      </w:r>
-      <w:proofErr w:type="spellEnd"/>
-      <w:r>
-        <w:rPr>
-          <w:rFonts w:ascii="Courier New" w:eastAsia="Courier New" w:hAnsi="Courier New" w:cs="Courier New"/>
-        </w:rPr>
-        <w:t>, Loopback1</w:t>
-      </w:r>
-    </w:p>
-    <w:p>
-      <w:pPr>
-        <w:pStyle w:val="normal"/>
-        <w:rPr>
-          <w:rFonts w:ascii="Courier New" w:hAnsi="Courier New" w:cs="Courier New"/>
-        </w:rPr>
-      </w:pPr>
-      <w:r>
-        <w:rPr>
-          <w:rFonts w:ascii="Courier New" w:eastAsia="Courier New" w:hAnsi="Courier New" w:cs="Courier New"/>
-        </w:rPr>
-        <w:t>O 131.108.5.32/27 [110/1010] via 131.108.1.2, 00:16:04, Ethernet0/0</w:t>
-      </w:r>
-    </w:p>
-    <w:p>
-      <w:pPr>
-        <w:pStyle w:val="normal"/>
-        <w:rPr>
-          <w:rFonts w:ascii="Courier New" w:hAnsi="Courier New" w:cs="Courier New"/>
-        </w:rPr>
-      </w:pPr>
-      <w:r>
-        <w:rPr>
-          <w:rFonts w:ascii="Courier New" w:eastAsia="Courier New" w:hAnsi="Courier New" w:cs="Courier New"/>
-        </w:rPr>
-        <w:t>O 131.108.33.0/24 [110/74] via 141.108.10.10, 00:15:29, Serial0/0</w:t>
-      </w:r>
-    </w:p>
-    <w:p>
-      <w:pPr>
-        <w:pStyle w:val="normal"/>
-        <w:rPr>
-          <w:rFonts w:ascii="Courier New" w:hAnsi="Courier New" w:cs="Courier New"/>
-        </w:rPr>
-      </w:pPr>
-      <w:r>
-        <w:rPr>
-          <w:rFonts w:ascii="Courier New" w:eastAsia="Courier New" w:hAnsi="Courier New" w:cs="Courier New"/>
-        </w:rPr>
-        <w:t>O 131.108.6.1/32 [110/11] via 131.108.1.2, 00:16:04, Ethernet0/0</w:t>
-      </w:r>
-    </w:p>
-    <w:p>
-      <w:pPr>
-        <w:pStyle w:val="normal"/>
-        <w:rPr>
-          <w:rFonts w:ascii="Courier New" w:hAnsi="Courier New" w:cs="Courier New"/>
-        </w:rPr>
-      </w:pPr>
-      <w:r>
-        <w:rPr>
-          <w:rFonts w:ascii="Courier New" w:eastAsia="Courier New" w:hAnsi="Courier New" w:cs="Courier New"/>
-        </w:rPr>
-        <w:t xml:space="preserve">C 131.108.5.0/27 </w:t>
-      </w:r>
-      <w:proofErr w:type="spellStart"/>
-      <w:r>
-        <w:rPr>
-          <w:rFonts w:ascii="Courier New" w:eastAsia="Courier New" w:hAnsi="Courier New" w:cs="Courier New"/>
-        </w:rPr>
-        <w:t>is</w:t>
-      </w:r>
-      <w:proofErr w:type="spellEnd"/>
-      <w:r>
-        <w:rPr>
-          <w:rFonts w:ascii="Courier New" w:eastAsia="Courier New" w:hAnsi="Courier New" w:cs="Courier New"/>
-        </w:rPr>
-        <w:t xml:space="preserve"> </w:t>
-      </w:r>
-      <w:proofErr w:type="spellStart"/>
-      <w:r>
-        <w:rPr>
-          <w:rFonts w:ascii="Courier New" w:eastAsia="Courier New" w:hAnsi="Courier New" w:cs="Courier New"/>
-        </w:rPr>
-        <w:t>directly</w:t>
-      </w:r>
-      <w:proofErr w:type="spellEnd"/>
-      <w:r>
-        <w:rPr>
-          <w:rFonts w:ascii="Courier New" w:eastAsia="Courier New" w:hAnsi="Courier New" w:cs="Courier New"/>
-        </w:rPr>
-        <w:t xml:space="preserve"> </w:t>
-      </w:r>
-      <w:proofErr w:type="spellStart"/>
-      <w:r>
-        <w:rPr>
-          <w:rFonts w:ascii="Courier New" w:eastAsia="Courier New" w:hAnsi="Courier New" w:cs="Courier New"/>
-        </w:rPr>
-        <w:t>connected</w:t>
-      </w:r>
-      <w:proofErr w:type="spellEnd"/>
-      <w:r>
-        <w:rPr>
-          <w:rFonts w:ascii="Courier New" w:eastAsia="Courier New" w:hAnsi="Courier New" w:cs="Courier New"/>
-        </w:rPr>
-        <w:t>, Loopback2</w:t>
-      </w:r>
-    </w:p>
-    <w:p>
-      <w:pPr>
-        <w:pStyle w:val="normal"/>
-        <w:rPr>
-          <w:rFonts w:ascii="Courier New" w:hAnsi="Courier New" w:cs="Courier New"/>
-        </w:rPr>
-      </w:pPr>
-      <w:r>
-        <w:rPr>
-          <w:rFonts w:ascii="Courier New" w:eastAsia="Courier New" w:hAnsi="Courier New" w:cs="Courier New"/>
-        </w:rPr>
-        <w:t>O 131.108.6.2/32 [110/11] via 131.108.1.2, 00:16:06, Ethernet0/0</w:t>
-      </w:r>
-    </w:p>
-    <w:p>
-      <w:pPr>
-        <w:pStyle w:val="normal"/>
-        <w:rPr>
-          <w:rFonts w:ascii="Courier New" w:hAnsi="Courier New" w:cs="Courier New"/>
-        </w:rPr>
-      </w:pPr>
-      <w:r>
-        <w:rPr>
-          <w:rFonts w:ascii="Courier New" w:eastAsia="Courier New" w:hAnsi="Courier New" w:cs="Courier New"/>
-        </w:rPr>
-        <w:t xml:space="preserve">C 131.108.4.0/25 </w:t>
-      </w:r>
-      <w:proofErr w:type="spellStart"/>
-      <w:r>
-        <w:rPr>
-          <w:rFonts w:ascii="Courier New" w:eastAsia="Courier New" w:hAnsi="Courier New" w:cs="Courier New"/>
-        </w:rPr>
-        <w:t>is</w:t>
-      </w:r>
-      <w:proofErr w:type="spellEnd"/>
-      <w:r>
-        <w:rPr>
-          <w:rFonts w:ascii="Courier New" w:eastAsia="Courier New" w:hAnsi="Courier New" w:cs="Courier New"/>
-        </w:rPr>
-        <w:t xml:space="preserve"> </w:t>
-      </w:r>
-      <w:proofErr w:type="spellStart"/>
-      <w:r>
-        <w:rPr>
-          <w:rFonts w:ascii="Courier New" w:eastAsia="Courier New" w:hAnsi="Courier New" w:cs="Courier New"/>
-        </w:rPr>
-        <w:t>directly</w:t>
-      </w:r>
-      <w:proofErr w:type="spellEnd"/>
-      <w:r>
-        <w:rPr>
-          <w:rFonts w:ascii="Courier New" w:eastAsia="Courier New" w:hAnsi="Courier New" w:cs="Courier New"/>
-        </w:rPr>
-        <w:t xml:space="preserve"> </w:t>
-      </w:r>
-      <w:proofErr w:type="spellStart"/>
-      <w:r>
-        <w:rPr>
-          <w:rFonts w:ascii="Courier New" w:eastAsia="Courier New" w:hAnsi="Courier New" w:cs="Courier New"/>
-        </w:rPr>
-        <w:t>connected</w:t>
-      </w:r>
-      <w:proofErr w:type="spellEnd"/>
-      <w:r>
-        <w:rPr>
-          <w:rFonts w:ascii="Courier New" w:eastAsia="Courier New" w:hAnsi="Courier New" w:cs="Courier New"/>
-        </w:rPr>
-        <w:t>, Loopback0</w:t>
-      </w:r>
-    </w:p>
-    <w:p>
-      <w:pPr>
-        <w:pStyle w:val="normal"/>
-        <w:rPr>
-          <w:rFonts w:ascii="Courier New" w:hAnsi="Courier New" w:cs="Courier New"/>
-        </w:rPr>
-      </w:pPr>
-      <w:r>
-        <w:rPr>
-          <w:rFonts w:ascii="Courier New" w:eastAsia="Courier New" w:hAnsi="Courier New" w:cs="Courier New"/>
-        </w:rPr>
-        <w:t xml:space="preserve">C 131.108.1.0/24 </w:t>
-      </w:r>
-      <w:proofErr w:type="spellStart"/>
-      <w:r>
-        <w:rPr>
-          <w:rFonts w:ascii="Courier New" w:eastAsia="Courier New" w:hAnsi="Courier New" w:cs="Courier New"/>
-        </w:rPr>
-        <w:t>is</w:t>
-      </w:r>
-      <w:proofErr w:type="spellEnd"/>
-      <w:r>
-        <w:rPr>
-          <w:rFonts w:ascii="Courier New" w:eastAsia="Courier New" w:hAnsi="Courier New" w:cs="Courier New"/>
-        </w:rPr>
-        <w:t xml:space="preserve"> </w:t>
-      </w:r>
-      <w:proofErr w:type="spellStart"/>
-      <w:r>
-        <w:rPr>
-          <w:rFonts w:ascii="Courier New" w:eastAsia="Courier New" w:hAnsi="Courier New" w:cs="Courier New"/>
-        </w:rPr>
-        <w:t>directly</w:t>
-      </w:r>
-      <w:proofErr w:type="spellEnd"/>
-      <w:r>
-        <w:rPr>
-          <w:rFonts w:ascii="Courier New" w:eastAsia="Courier New" w:hAnsi="Courier New" w:cs="Courier New"/>
-        </w:rPr>
-        <w:t xml:space="preserve"> </w:t>
-      </w:r>
-      <w:proofErr w:type="spellStart"/>
-      <w:r>
-        <w:rPr>
-          <w:rFonts w:ascii="Courier New" w:eastAsia="Courier New" w:hAnsi="Courier New" w:cs="Courier New"/>
-        </w:rPr>
-        <w:t>connected</w:t>
-      </w:r>
-      <w:proofErr w:type="spellEnd"/>
-      <w:r>
-        <w:rPr>
-          <w:rFonts w:ascii="Courier New" w:eastAsia="Courier New" w:hAnsi="Courier New" w:cs="Courier New"/>
-        </w:rPr>
-        <w:t>, Ethernet0/0</w:t>
+        <w:t>C 131.108.1.0/24 is directly connected, Ethernet0/0</w:t>
       </w:r>
     </w:p>
     <w:p>
@@ -4760,7 +4086,6 @@
         <w:rPr>
           <w:rFonts w:ascii="Courier New" w:eastAsia="Courier New" w:hAnsi="Courier New" w:cs="Courier New"/>
         </w:rPr>
-        <w:lastRenderedPageBreak/>
         <w:t>141.108.1.128/25</w:t>
       </w:r>
       <w:r>
@@ -4817,21 +4142,7 @@
           <w:rFonts w:ascii="Helvetica Neue" w:hAnsi="Helvetica Neue"/>
         </w:rPr>
         <w:br/>
-        <w:t xml:space="preserve">Die Metrik wird anhand der link </w:t>
-      </w:r>
-      <w:proofErr w:type="spellStart"/>
-      <w:r>
-        <w:rPr>
-          <w:rFonts w:ascii="Helvetica Neue" w:hAnsi="Helvetica Neue"/>
-        </w:rPr>
-        <w:t>cost</w:t>
-      </w:r>
-      <w:proofErr w:type="spellEnd"/>
-      <w:r>
-        <w:rPr>
-          <w:rFonts w:ascii="Helvetica Neue" w:hAnsi="Helvetica Neue"/>
-        </w:rPr>
-        <w:t xml:space="preserve"> berechnet und gibt das Gewicht eines Pfades an</w:t>
+        <w:t>Die Metrik wird anhand der link cost berechnet und gibt das Gewicht eines Pfades an</w:t>
       </w:r>
     </w:p>
     <w:p>
@@ -4984,21 +4295,7 @@
         <w:rPr>
           <w:rFonts w:ascii="Helvetica Neue" w:hAnsi="Helvetica Neue"/>
         </w:rPr>
-        <w:t xml:space="preserve">Die </w:t>
-      </w:r>
-      <w:proofErr w:type="spellStart"/>
-      <w:r>
-        <w:rPr>
-          <w:rFonts w:ascii="Helvetica Neue" w:hAnsi="Helvetica Neue"/>
-        </w:rPr>
-        <w:t>Prefix</w:t>
-      </w:r>
-      <w:proofErr w:type="spellEnd"/>
-      <w:r>
-        <w:rPr>
-          <w:rFonts w:ascii="Helvetica Neue" w:hAnsi="Helvetica Neue"/>
-        </w:rPr>
-        <w:t>-Länge einer Adresse wird nicht ausgewertet</w:t>
+        <w:t>Die Prefix-Länge einer Adresse wird nicht ausgewertet</w:t>
       </w:r>
     </w:p>
     <w:p>
@@ -5036,35 +4333,7 @@
         <w:rPr>
           <w:rFonts w:ascii="Helvetica Neue" w:hAnsi="Helvetica Neue"/>
         </w:rPr>
-        <w:t xml:space="preserve">Wir verzichten auf die Bestimmung eines </w:t>
-      </w:r>
-      <w:proofErr w:type="spellStart"/>
-      <w:r>
-        <w:rPr>
-          <w:rFonts w:ascii="Helvetica Neue" w:hAnsi="Helvetica Neue"/>
-        </w:rPr>
-        <w:t>Designated</w:t>
-      </w:r>
-      <w:proofErr w:type="spellEnd"/>
-      <w:r>
-        <w:rPr>
-          <w:rFonts w:ascii="Helvetica Neue" w:hAnsi="Helvetica Neue"/>
-        </w:rPr>
-        <w:t xml:space="preserve"> und Backup </w:t>
-      </w:r>
-      <w:proofErr w:type="spellStart"/>
-      <w:r>
-        <w:rPr>
-          <w:rFonts w:ascii="Helvetica Neue" w:hAnsi="Helvetica Neue"/>
-        </w:rPr>
-        <w:t>Designated</w:t>
-      </w:r>
-      <w:proofErr w:type="spellEnd"/>
-      <w:r>
-        <w:rPr>
-          <w:rFonts w:ascii="Helvetica Neue" w:hAnsi="Helvetica Neue"/>
-        </w:rPr>
-        <w:t xml:space="preserve"> Routers</w:t>
+        <w:t>Wir verzichten auf die Bestimmung eines Designated und Backup Designated Routers</w:t>
       </w:r>
     </w:p>
     <w:p>
@@ -5083,21 +4352,13 @@
         <w:rPr>
           <w:rFonts w:ascii="Helvetica Neue" w:hAnsi="Helvetica Neue"/>
         </w:rPr>
-        <w:t xml:space="preserve">Bei den Link State </w:t>
-      </w:r>
-      <w:proofErr w:type="spellStart"/>
-      <w:r>
-        <w:rPr>
-          <w:rFonts w:ascii="Helvetica Neue" w:hAnsi="Helvetica Neue"/>
-        </w:rPr>
-        <w:t>Advertisement</w:t>
-      </w:r>
-      <w:proofErr w:type="spellEnd"/>
-      <w:r>
-        <w:rPr>
-          <w:rFonts w:ascii="Helvetica Neue" w:hAnsi="Helvetica Neue"/>
-        </w:rPr>
-        <w:t xml:space="preserve"> Typen (LSA) beschränken wir uns auf LSA1</w:t>
+        <w:t>Bei den Link State Advertisement Typen (LSA) beschränken wir uns auf LSA1</w:t>
+      </w:r>
+      <w:r>
+        <w:rPr>
+          <w:rFonts w:ascii="Helvetica Neue" w:hAnsi="Helvetica Neue"/>
+        </w:rPr>
+        <w:t xml:space="preserve"> (Router-LSA)</w:t>
       </w:r>
     </w:p>
     <w:p>
@@ -5292,21 +4553,7 @@
         <w:rPr>
           <w:rFonts w:ascii="Helvetica Neue" w:hAnsi="Helvetica Neue"/>
         </w:rPr>
-        <w:t xml:space="preserve">Skript «CCNA2 Routing-Konzepte und -Protokolle», Peter </w:t>
-      </w:r>
-      <w:proofErr w:type="spellStart"/>
-      <w:r>
-        <w:rPr>
-          <w:rFonts w:ascii="Helvetica Neue" w:hAnsi="Helvetica Neue"/>
-        </w:rPr>
-        <w:t>Gysel</w:t>
-      </w:r>
-      <w:proofErr w:type="spellEnd"/>
-      <w:r>
-        <w:rPr>
-          <w:rFonts w:ascii="Helvetica Neue" w:hAnsi="Helvetica Neue"/>
-        </w:rPr>
-        <w:t>, IMVS FHNW</w:t>
+        <w:t>Skript «CCNA2 Routing-Konzepte und -Protokolle», Peter Gysel, IMVS FHNW</w:t>
       </w:r>
     </w:p>
     <w:p>
@@ -5321,19 +4568,11 @@
           <w:rFonts w:ascii="Helvetica Neue" w:hAnsi="Helvetica Neue"/>
         </w:rPr>
       </w:pPr>
-      <w:proofErr w:type="spellStart"/>
-      <w:r>
-        <w:rPr>
-          <w:rFonts w:ascii="Helvetica Neue" w:hAnsi="Helvetica Neue"/>
-        </w:rPr>
-        <w:t>Wireshark</w:t>
-      </w:r>
-      <w:proofErr w:type="spellEnd"/>
-      <w:r>
-        <w:rPr>
-          <w:rFonts w:ascii="Helvetica Neue" w:hAnsi="Helvetica Neue"/>
-        </w:rPr>
-        <w:t xml:space="preserve"> Beispiel-Capture</w:t>
+      <w:r>
+        <w:rPr>
+          <w:rFonts w:ascii="Helvetica Neue" w:hAnsi="Helvetica Neue"/>
+        </w:rPr>
+        <w:t>Wireshark Beispiel-Capture</w:t>
       </w:r>
     </w:p>
     <w:p>
@@ -5375,21 +4614,7 @@
         <w:rPr>
           <w:rFonts w:ascii="Helvetica Neue" w:hAnsi="Helvetica Neue"/>
         </w:rPr>
-        <w:t xml:space="preserve">The Routing Table v1.12 von Aaron </w:t>
-      </w:r>
-      <w:proofErr w:type="spellStart"/>
-      <w:r>
-        <w:rPr>
-          <w:rFonts w:ascii="Helvetica Neue" w:hAnsi="Helvetica Neue"/>
-        </w:rPr>
-        <w:t>Balchunas</w:t>
-      </w:r>
-      <w:proofErr w:type="spellEnd"/>
-      <w:r>
-        <w:rPr>
-          <w:rFonts w:ascii="Helvetica Neue" w:hAnsi="Helvetica Neue"/>
-        </w:rPr>
-        <w:t xml:space="preserve">, </w:t>
+        <w:t xml:space="preserve">The Routing Table v1.12 von Aaron Balchunas, </w:t>
       </w:r>
       <w:hyperlink r:id="rId15">
         <w:r>
@@ -5638,7 +4863,7 @@
         <w:sz w:val="18"/>
         <w:szCs w:val="18"/>
       </w:rPr>
-      <w:t>4</w:t>
+      <w:t>2</w:t>
     </w:r>
     <w:r>
       <w:rPr>
@@ -5687,7 +4912,7 @@
         <w:sz w:val="18"/>
         <w:szCs w:val="18"/>
       </w:rPr>
-      <w:t>6</w:t>
+      <w:t>7</w:t>
     </w:r>
     <w:r>
       <w:rPr>
@@ -5908,6 +5133,119 @@
     </w:lvl>
   </w:abstractNum>
   <w:abstractNum w:abstractNumId="1">
+    <w:nsid w:val="36F87F40"/>
+    <w:multiLevelType w:val="hybridMultilevel"/>
+    <w:tmpl w:val="23386D4E"/>
+    <w:lvl w:ilvl="0" w:tplc="04070001">
+      <w:start w:val="1"/>
+      <w:numFmt w:val="bullet"/>
+      <w:lvlText w:val=""/>
+      <w:lvlJc w:val="left"/>
+      <w:pPr>
+        <w:ind w:left="720" w:hanging="360"/>
+      </w:pPr>
+      <w:rPr>
+        <w:rFonts w:ascii="Symbol" w:hAnsi="Symbol" w:hint="default"/>
+      </w:rPr>
+    </w:lvl>
+    <w:lvl w:ilvl="1" w:tplc="04070003" w:tentative="1">
+      <w:start w:val="1"/>
+      <w:numFmt w:val="bullet"/>
+      <w:lvlText w:val="o"/>
+      <w:lvlJc w:val="left"/>
+      <w:pPr>
+        <w:ind w:left="1440" w:hanging="360"/>
+      </w:pPr>
+      <w:rPr>
+        <w:rFonts w:ascii="Courier New" w:hAnsi="Courier New" w:hint="default"/>
+      </w:rPr>
+    </w:lvl>
+    <w:lvl w:ilvl="2" w:tplc="04070005" w:tentative="1">
+      <w:start w:val="1"/>
+      <w:numFmt w:val="bullet"/>
+      <w:lvlText w:val=""/>
+      <w:lvlJc w:val="left"/>
+      <w:pPr>
+        <w:ind w:left="2160" w:hanging="360"/>
+      </w:pPr>
+      <w:rPr>
+        <w:rFonts w:ascii="Wingdings" w:hAnsi="Wingdings" w:hint="default"/>
+      </w:rPr>
+    </w:lvl>
+    <w:lvl w:ilvl="3" w:tplc="04070001" w:tentative="1">
+      <w:start w:val="1"/>
+      <w:numFmt w:val="bullet"/>
+      <w:lvlText w:val=""/>
+      <w:lvlJc w:val="left"/>
+      <w:pPr>
+        <w:ind w:left="2880" w:hanging="360"/>
+      </w:pPr>
+      <w:rPr>
+        <w:rFonts w:ascii="Symbol" w:hAnsi="Symbol" w:hint="default"/>
+      </w:rPr>
+    </w:lvl>
+    <w:lvl w:ilvl="4" w:tplc="04070003" w:tentative="1">
+      <w:start w:val="1"/>
+      <w:numFmt w:val="bullet"/>
+      <w:lvlText w:val="o"/>
+      <w:lvlJc w:val="left"/>
+      <w:pPr>
+        <w:ind w:left="3600" w:hanging="360"/>
+      </w:pPr>
+      <w:rPr>
+        <w:rFonts w:ascii="Courier New" w:hAnsi="Courier New" w:hint="default"/>
+      </w:rPr>
+    </w:lvl>
+    <w:lvl w:ilvl="5" w:tplc="04070005" w:tentative="1">
+      <w:start w:val="1"/>
+      <w:numFmt w:val="bullet"/>
+      <w:lvlText w:val=""/>
+      <w:lvlJc w:val="left"/>
+      <w:pPr>
+        <w:ind w:left="4320" w:hanging="360"/>
+      </w:pPr>
+      <w:rPr>
+        <w:rFonts w:ascii="Wingdings" w:hAnsi="Wingdings" w:hint="default"/>
+      </w:rPr>
+    </w:lvl>
+    <w:lvl w:ilvl="6" w:tplc="04070001" w:tentative="1">
+      <w:start w:val="1"/>
+      <w:numFmt w:val="bullet"/>
+      <w:lvlText w:val=""/>
+      <w:lvlJc w:val="left"/>
+      <w:pPr>
+        <w:ind w:left="5040" w:hanging="360"/>
+      </w:pPr>
+      <w:rPr>
+        <w:rFonts w:ascii="Symbol" w:hAnsi="Symbol" w:hint="default"/>
+      </w:rPr>
+    </w:lvl>
+    <w:lvl w:ilvl="7" w:tplc="04070003" w:tentative="1">
+      <w:start w:val="1"/>
+      <w:numFmt w:val="bullet"/>
+      <w:lvlText w:val="o"/>
+      <w:lvlJc w:val="left"/>
+      <w:pPr>
+        <w:ind w:left="5760" w:hanging="360"/>
+      </w:pPr>
+      <w:rPr>
+        <w:rFonts w:ascii="Courier New" w:hAnsi="Courier New" w:hint="default"/>
+      </w:rPr>
+    </w:lvl>
+    <w:lvl w:ilvl="8" w:tplc="04070005" w:tentative="1">
+      <w:start w:val="1"/>
+      <w:numFmt w:val="bullet"/>
+      <w:lvlText w:val=""/>
+      <w:lvlJc w:val="left"/>
+      <w:pPr>
+        <w:ind w:left="6480" w:hanging="360"/>
+      </w:pPr>
+      <w:rPr>
+        <w:rFonts w:ascii="Wingdings" w:hAnsi="Wingdings" w:hint="default"/>
+      </w:rPr>
+    </w:lvl>
+  </w:abstractNum>
+  <w:abstractNum w:abstractNumId="2">
     <w:nsid w:val="3DCC003F"/>
     <w:multiLevelType w:val="multilevel"/>
     <w:tmpl w:val="24A4ED2E"/>
@@ -6092,10 +5430,129 @@
       </w:rPr>
     </w:lvl>
   </w:abstractNum>
+  <w:abstractNum w:abstractNumId="3">
+    <w:nsid w:val="7A363842"/>
+    <w:multiLevelType w:val="hybridMultilevel"/>
+    <w:tmpl w:val="81342698"/>
+    <w:lvl w:ilvl="0" w:tplc="04070001">
+      <w:start w:val="1"/>
+      <w:numFmt w:val="bullet"/>
+      <w:lvlText w:val=""/>
+      <w:lvlJc w:val="left"/>
+      <w:pPr>
+        <w:ind w:left="720" w:hanging="360"/>
+      </w:pPr>
+      <w:rPr>
+        <w:rFonts w:ascii="Symbol" w:hAnsi="Symbol" w:hint="default"/>
+      </w:rPr>
+    </w:lvl>
+    <w:lvl w:ilvl="1" w:tplc="04070003" w:tentative="1">
+      <w:start w:val="1"/>
+      <w:numFmt w:val="bullet"/>
+      <w:lvlText w:val="o"/>
+      <w:lvlJc w:val="left"/>
+      <w:pPr>
+        <w:ind w:left="1440" w:hanging="360"/>
+      </w:pPr>
+      <w:rPr>
+        <w:rFonts w:ascii="Courier New" w:hAnsi="Courier New" w:hint="default"/>
+      </w:rPr>
+    </w:lvl>
+    <w:lvl w:ilvl="2" w:tplc="04070005" w:tentative="1">
+      <w:start w:val="1"/>
+      <w:numFmt w:val="bullet"/>
+      <w:lvlText w:val=""/>
+      <w:lvlJc w:val="left"/>
+      <w:pPr>
+        <w:ind w:left="2160" w:hanging="360"/>
+      </w:pPr>
+      <w:rPr>
+        <w:rFonts w:ascii="Wingdings" w:hAnsi="Wingdings" w:hint="default"/>
+      </w:rPr>
+    </w:lvl>
+    <w:lvl w:ilvl="3" w:tplc="04070001" w:tentative="1">
+      <w:start w:val="1"/>
+      <w:numFmt w:val="bullet"/>
+      <w:lvlText w:val=""/>
+      <w:lvlJc w:val="left"/>
+      <w:pPr>
+        <w:ind w:left="2880" w:hanging="360"/>
+      </w:pPr>
+      <w:rPr>
+        <w:rFonts w:ascii="Symbol" w:hAnsi="Symbol" w:hint="default"/>
+      </w:rPr>
+    </w:lvl>
+    <w:lvl w:ilvl="4" w:tplc="04070003" w:tentative="1">
+      <w:start w:val="1"/>
+      <w:numFmt w:val="bullet"/>
+      <w:lvlText w:val="o"/>
+      <w:lvlJc w:val="left"/>
+      <w:pPr>
+        <w:ind w:left="3600" w:hanging="360"/>
+      </w:pPr>
+      <w:rPr>
+        <w:rFonts w:ascii="Courier New" w:hAnsi="Courier New" w:hint="default"/>
+      </w:rPr>
+    </w:lvl>
+    <w:lvl w:ilvl="5" w:tplc="04070005" w:tentative="1">
+      <w:start w:val="1"/>
+      <w:numFmt w:val="bullet"/>
+      <w:lvlText w:val=""/>
+      <w:lvlJc w:val="left"/>
+      <w:pPr>
+        <w:ind w:left="4320" w:hanging="360"/>
+      </w:pPr>
+      <w:rPr>
+        <w:rFonts w:ascii="Wingdings" w:hAnsi="Wingdings" w:hint="default"/>
+      </w:rPr>
+    </w:lvl>
+    <w:lvl w:ilvl="6" w:tplc="04070001" w:tentative="1">
+      <w:start w:val="1"/>
+      <w:numFmt w:val="bullet"/>
+      <w:lvlText w:val=""/>
+      <w:lvlJc w:val="left"/>
+      <w:pPr>
+        <w:ind w:left="5040" w:hanging="360"/>
+      </w:pPr>
+      <w:rPr>
+        <w:rFonts w:ascii="Symbol" w:hAnsi="Symbol" w:hint="default"/>
+      </w:rPr>
+    </w:lvl>
+    <w:lvl w:ilvl="7" w:tplc="04070003" w:tentative="1">
+      <w:start w:val="1"/>
+      <w:numFmt w:val="bullet"/>
+      <w:lvlText w:val="o"/>
+      <w:lvlJc w:val="left"/>
+      <w:pPr>
+        <w:ind w:left="5760" w:hanging="360"/>
+      </w:pPr>
+      <w:rPr>
+        <w:rFonts w:ascii="Courier New" w:hAnsi="Courier New" w:hint="default"/>
+      </w:rPr>
+    </w:lvl>
+    <w:lvl w:ilvl="8" w:tplc="04070005" w:tentative="1">
+      <w:start w:val="1"/>
+      <w:numFmt w:val="bullet"/>
+      <w:lvlText w:val=""/>
+      <w:lvlJc w:val="left"/>
+      <w:pPr>
+        <w:ind w:left="6480" w:hanging="360"/>
+      </w:pPr>
+      <w:rPr>
+        <w:rFonts w:ascii="Wingdings" w:hAnsi="Wingdings" w:hint="default"/>
+      </w:rPr>
+    </w:lvl>
+  </w:abstractNum>
   <w:num w:numId="1">
     <w:abstractNumId w:val="0"/>
   </w:num>
   <w:num w:numId="2">
+    <w:abstractNumId w:val="2"/>
+  </w:num>
+  <w:num w:numId="3">
+    <w:abstractNumId w:val="3"/>
+  </w:num>
+  <w:num w:numId="4">
     <w:abstractNumId w:val="1"/>
   </w:num>
 </w:numbering>

</xml_diff>